<commit_message>
two days. 20 pages
</commit_message>
<xml_diff>
--- a/well, this is mine/kur txt (MSACCESS)/kur txt.docx
+++ b/well, this is mine/kur txt (MSACCESS)/kur txt.docx
@@ -1824,7 +1824,7 @@
               <w:b w:val="0"/>
               <w:sz w:val="22"/>
               <w:szCs w:val="22"/>
-              <w:lang w:eastAsia="ja-JP"/>
+              <w:lang w:eastAsia="ru-RU"/>
             </w:rPr>
           </w:pPr>
           <w:r>
@@ -1836,7 +1836,7 @@
           <w:r>
             <w:fldChar w:fldCharType="separate"/>
           </w:r>
-          <w:hyperlink w:anchor="_Toc132575775" w:history="1">
+          <w:hyperlink w:anchor="_Toc132882488" w:history="1">
             <w:r>
               <w:rPr>
                 <w:rStyle w:val="a7"/>
@@ -1860,7 +1860,7 @@
               <w:rPr>
                 <w:webHidden/>
               </w:rPr>
-              <w:instrText xml:space="preserve"> PAGEREF _Toc132575775 \h </w:instrText>
+              <w:instrText xml:space="preserve"> PAGEREF _Toc132882488 \h </w:instrText>
             </w:r>
             <w:r>
               <w:rPr>
@@ -1895,10 +1895,10 @@
               <w:b w:val="0"/>
               <w:sz w:val="22"/>
               <w:szCs w:val="22"/>
-              <w:lang w:eastAsia="ja-JP"/>
+              <w:lang w:eastAsia="ru-RU"/>
             </w:rPr>
           </w:pPr>
-          <w:hyperlink w:anchor="_Toc132575776" w:history="1">
+          <w:hyperlink w:anchor="_Toc132882489" w:history="1">
             <w:r>
               <w:rPr>
                 <w:rStyle w:val="a7"/>
@@ -1922,7 +1922,7 @@
               <w:rPr>
                 <w:webHidden/>
               </w:rPr>
-              <w:instrText xml:space="preserve"> PAGEREF _Toc132575776 \h </w:instrText>
+              <w:instrText xml:space="preserve"> PAGEREF _Toc132882489 \h </w:instrText>
             </w:r>
             <w:r>
               <w:rPr>
@@ -1957,10 +1957,10 @@
               <w:b w:val="0"/>
               <w:sz w:val="22"/>
               <w:szCs w:val="22"/>
-              <w:lang w:eastAsia="ja-JP"/>
+              <w:lang w:eastAsia="ru-RU"/>
             </w:rPr>
           </w:pPr>
-          <w:hyperlink w:anchor="_Toc132575777" w:history="1">
+          <w:hyperlink w:anchor="_Toc132882490" w:history="1">
             <w:r>
               <w:rPr>
                 <w:rStyle w:val="a7"/>
@@ -1974,7 +1974,7 @@
                 <w:b w:val="0"/>
                 <w:sz w:val="22"/>
                 <w:szCs w:val="22"/>
-                <w:lang w:eastAsia="ja-JP"/>
+                <w:lang w:eastAsia="ru-RU"/>
               </w:rPr>
               <w:tab/>
             </w:r>
@@ -2001,7 +2001,7 @@
               <w:rPr>
                 <w:webHidden/>
               </w:rPr>
-              <w:instrText xml:space="preserve"> PAGEREF _Toc132575777 \h </w:instrText>
+              <w:instrText xml:space="preserve"> PAGEREF _Toc132882490 \h </w:instrText>
             </w:r>
             <w:r>
               <w:rPr>
@@ -2036,10 +2036,10 @@
               <w:b w:val="0"/>
               <w:sz w:val="22"/>
               <w:szCs w:val="22"/>
-              <w:lang w:eastAsia="ja-JP"/>
+              <w:lang w:eastAsia="ru-RU"/>
             </w:rPr>
           </w:pPr>
-          <w:hyperlink w:anchor="_Toc132575778" w:history="1">
+          <w:hyperlink w:anchor="_Toc132882491" w:history="1">
             <w:r>
               <w:rPr>
                 <w:rStyle w:val="a7"/>
@@ -2053,7 +2053,7 @@
                 <w:b w:val="0"/>
                 <w:sz w:val="22"/>
                 <w:szCs w:val="22"/>
-                <w:lang w:eastAsia="ja-JP"/>
+                <w:lang w:eastAsia="ru-RU"/>
               </w:rPr>
               <w:tab/>
             </w:r>
@@ -2080,7 +2080,7 @@
               <w:rPr>
                 <w:webHidden/>
               </w:rPr>
-              <w:instrText xml:space="preserve"> PAGEREF _Toc132575778 \h </w:instrText>
+              <w:instrText xml:space="preserve"> PAGEREF _Toc132882491 \h </w:instrText>
             </w:r>
             <w:r>
               <w:rPr>
@@ -2115,10 +2115,10 @@
               <w:b w:val="0"/>
               <w:sz w:val="22"/>
               <w:szCs w:val="22"/>
-              <w:lang w:eastAsia="ja-JP"/>
+              <w:lang w:eastAsia="ru-RU"/>
             </w:rPr>
           </w:pPr>
-          <w:hyperlink w:anchor="_Toc132575779" w:history="1">
+          <w:hyperlink w:anchor="_Toc132882492" w:history="1">
             <w:r>
               <w:rPr>
                 <w:rStyle w:val="a7"/>
@@ -2132,7 +2132,7 @@
                 <w:b w:val="0"/>
                 <w:sz w:val="22"/>
                 <w:szCs w:val="22"/>
-                <w:lang w:eastAsia="ja-JP"/>
+                <w:lang w:eastAsia="ru-RU"/>
               </w:rPr>
               <w:tab/>
             </w:r>
@@ -2159,7 +2159,7 @@
               <w:rPr>
                 <w:webHidden/>
               </w:rPr>
-              <w:instrText xml:space="preserve"> PAGEREF _Toc132575779 \h </w:instrText>
+              <w:instrText xml:space="preserve"> PAGEREF _Toc132882492 \h </w:instrText>
             </w:r>
             <w:r>
               <w:rPr>
@@ -2197,10 +2197,10 @@
               <w:b w:val="0"/>
               <w:sz w:val="22"/>
               <w:szCs w:val="22"/>
-              <w:lang w:eastAsia="ja-JP"/>
+              <w:lang w:eastAsia="ru-RU"/>
             </w:rPr>
           </w:pPr>
-          <w:hyperlink w:anchor="_Toc132575780" w:history="1">
+          <w:hyperlink w:anchor="_Toc132882493" w:history="1">
             <w:r>
               <w:rPr>
                 <w:rStyle w:val="a7"/>
@@ -2214,7 +2214,7 @@
                 <w:b w:val="0"/>
                 <w:sz w:val="22"/>
                 <w:szCs w:val="22"/>
-                <w:lang w:eastAsia="ja-JP"/>
+                <w:lang w:eastAsia="ru-RU"/>
               </w:rPr>
               <w:tab/>
             </w:r>
@@ -2241,7 +2241,7 @@
               <w:rPr>
                 <w:webHidden/>
               </w:rPr>
-              <w:instrText xml:space="preserve"> PAGEREF _Toc132575780 \h </w:instrText>
+              <w:instrText xml:space="preserve"> PAGEREF _Toc132882493 \h </w:instrText>
             </w:r>
             <w:r>
               <w:rPr>
@@ -2276,10 +2276,10 @@
               <w:b w:val="0"/>
               <w:sz w:val="22"/>
               <w:szCs w:val="22"/>
-              <w:lang w:eastAsia="ja-JP"/>
+              <w:lang w:eastAsia="ru-RU"/>
             </w:rPr>
           </w:pPr>
-          <w:hyperlink w:anchor="_Toc132575781" w:history="1">
+          <w:hyperlink w:anchor="_Toc132882494" w:history="1">
             <w:r>
               <w:rPr>
                 <w:rStyle w:val="a7"/>
@@ -2293,7 +2293,7 @@
                 <w:b w:val="0"/>
                 <w:sz w:val="22"/>
                 <w:szCs w:val="22"/>
-                <w:lang w:eastAsia="ja-JP"/>
+                <w:lang w:eastAsia="ru-RU"/>
               </w:rPr>
               <w:tab/>
             </w:r>
@@ -2320,7 +2320,7 @@
               <w:rPr>
                 <w:webHidden/>
               </w:rPr>
-              <w:instrText xml:space="preserve"> PAGEREF _Toc132575781 \h </w:instrText>
+              <w:instrText xml:space="preserve"> PAGEREF _Toc132882494 \h </w:instrText>
             </w:r>
             <w:r>
               <w:rPr>
@@ -2358,10 +2358,10 @@
               <w:b w:val="0"/>
               <w:sz w:val="22"/>
               <w:szCs w:val="22"/>
-              <w:lang w:eastAsia="ja-JP"/>
+              <w:lang w:eastAsia="ru-RU"/>
             </w:rPr>
           </w:pPr>
-          <w:hyperlink w:anchor="_Toc132575782" w:history="1">
+          <w:hyperlink w:anchor="_Toc132882495" w:history="1">
             <w:r>
               <w:rPr>
                 <w:rStyle w:val="a7"/>
@@ -2375,7 +2375,7 @@
                 <w:b w:val="0"/>
                 <w:sz w:val="22"/>
                 <w:szCs w:val="22"/>
-                <w:lang w:eastAsia="ja-JP"/>
+                <w:lang w:eastAsia="ru-RU"/>
               </w:rPr>
               <w:tab/>
             </w:r>
@@ -2402,7 +2402,7 @@
               <w:rPr>
                 <w:webHidden/>
               </w:rPr>
-              <w:instrText xml:space="preserve"> PAGEREF _Toc132575782 \h </w:instrText>
+              <w:instrText xml:space="preserve"> PAGEREF _Toc132882495 \h </w:instrText>
             </w:r>
             <w:r>
               <w:rPr>
@@ -2440,10 +2440,10 @@
               <w:b w:val="0"/>
               <w:sz w:val="22"/>
               <w:szCs w:val="22"/>
-              <w:lang w:eastAsia="ja-JP"/>
+              <w:lang w:eastAsia="ru-RU"/>
             </w:rPr>
           </w:pPr>
-          <w:hyperlink w:anchor="_Toc132575783" w:history="1">
+          <w:hyperlink w:anchor="_Toc132882496" w:history="1">
             <w:r>
               <w:rPr>
                 <w:rStyle w:val="a7"/>
@@ -2457,7 +2457,7 @@
                 <w:b w:val="0"/>
                 <w:sz w:val="22"/>
                 <w:szCs w:val="22"/>
-                <w:lang w:eastAsia="ja-JP"/>
+                <w:lang w:eastAsia="ru-RU"/>
               </w:rPr>
               <w:tab/>
             </w:r>
@@ -2484,7 +2484,7 @@
               <w:rPr>
                 <w:webHidden/>
               </w:rPr>
-              <w:instrText xml:space="preserve"> PAGEREF _Toc132575783 \h </w:instrText>
+              <w:instrText xml:space="preserve"> PAGEREF _Toc132882496 \h </w:instrText>
             </w:r>
             <w:r>
               <w:rPr>
@@ -2522,10 +2522,10 @@
               <w:b w:val="0"/>
               <w:sz w:val="22"/>
               <w:szCs w:val="22"/>
-              <w:lang w:eastAsia="ja-JP"/>
+              <w:lang w:eastAsia="ru-RU"/>
             </w:rPr>
           </w:pPr>
-          <w:hyperlink w:anchor="_Toc132575784" w:history="1">
+          <w:hyperlink w:anchor="_Toc132882497" w:history="1">
             <w:r>
               <w:rPr>
                 <w:rStyle w:val="a7"/>
@@ -2539,7 +2539,7 @@
                 <w:b w:val="0"/>
                 <w:sz w:val="22"/>
                 <w:szCs w:val="22"/>
-                <w:lang w:eastAsia="ja-JP"/>
+                <w:lang w:eastAsia="ru-RU"/>
               </w:rPr>
               <w:tab/>
             </w:r>
@@ -2566,7 +2566,7 @@
               <w:rPr>
                 <w:webHidden/>
               </w:rPr>
-              <w:instrText xml:space="preserve"> PAGEREF _Toc132575784 \h </w:instrText>
+              <w:instrText xml:space="preserve"> PAGEREF _Toc132882497 \h </w:instrText>
             </w:r>
             <w:r>
               <w:rPr>
@@ -2601,10 +2601,10 @@
               <w:b w:val="0"/>
               <w:sz w:val="22"/>
               <w:szCs w:val="22"/>
-              <w:lang w:eastAsia="ja-JP"/>
+              <w:lang w:eastAsia="ru-RU"/>
             </w:rPr>
           </w:pPr>
-          <w:hyperlink w:anchor="_Toc132575785" w:history="1">
+          <w:hyperlink w:anchor="_Toc132882498" w:history="1">
             <w:r>
               <w:rPr>
                 <w:rStyle w:val="a7"/>
@@ -2618,7 +2618,7 @@
                 <w:b w:val="0"/>
                 <w:sz w:val="22"/>
                 <w:szCs w:val="22"/>
-                <w:lang w:eastAsia="ja-JP"/>
+                <w:lang w:eastAsia="ru-RU"/>
               </w:rPr>
               <w:tab/>
             </w:r>
@@ -2645,7 +2645,7 @@
               <w:rPr>
                 <w:webHidden/>
               </w:rPr>
-              <w:instrText xml:space="preserve"> PAGEREF _Toc132575785 \h </w:instrText>
+              <w:instrText xml:space="preserve"> PAGEREF _Toc132882498 \h </w:instrText>
             </w:r>
             <w:r>
               <w:rPr>
@@ -2680,10 +2680,10 @@
               <w:b w:val="0"/>
               <w:sz w:val="22"/>
               <w:szCs w:val="22"/>
-              <w:lang w:eastAsia="ja-JP"/>
+              <w:lang w:eastAsia="ru-RU"/>
             </w:rPr>
           </w:pPr>
-          <w:hyperlink w:anchor="_Toc132575786" w:history="1">
+          <w:hyperlink w:anchor="_Toc132882499" w:history="1">
             <w:r>
               <w:rPr>
                 <w:rStyle w:val="a7"/>
@@ -2697,7 +2697,7 @@
                 <w:b w:val="0"/>
                 <w:sz w:val="22"/>
                 <w:szCs w:val="22"/>
-                <w:lang w:eastAsia="ja-JP"/>
+                <w:lang w:eastAsia="ru-RU"/>
               </w:rPr>
               <w:tab/>
             </w:r>
@@ -2724,7 +2724,7 @@
               <w:rPr>
                 <w:webHidden/>
               </w:rPr>
-              <w:instrText xml:space="preserve"> PAGEREF _Toc132575786 \h </w:instrText>
+              <w:instrText xml:space="preserve"> PAGEREF _Toc132882499 \h </w:instrText>
             </w:r>
             <w:r>
               <w:rPr>
@@ -2759,10 +2759,10 @@
               <w:b w:val="0"/>
               <w:sz w:val="22"/>
               <w:szCs w:val="22"/>
-              <w:lang w:eastAsia="ja-JP"/>
+              <w:lang w:eastAsia="ru-RU"/>
             </w:rPr>
           </w:pPr>
-          <w:hyperlink w:anchor="_Toc132575787" w:history="1">
+          <w:hyperlink w:anchor="_Toc132882500" w:history="1">
             <w:r>
               <w:rPr>
                 <w:rStyle w:val="a7"/>
@@ -2776,7 +2776,7 @@
                 <w:b w:val="0"/>
                 <w:sz w:val="22"/>
                 <w:szCs w:val="22"/>
-                <w:lang w:eastAsia="ja-JP"/>
+                <w:lang w:eastAsia="ru-RU"/>
               </w:rPr>
               <w:tab/>
             </w:r>
@@ -2803,7 +2803,7 @@
               <w:rPr>
                 <w:webHidden/>
               </w:rPr>
-              <w:instrText xml:space="preserve"> PAGEREF _Toc132575787 \h </w:instrText>
+              <w:instrText xml:space="preserve"> PAGEREF _Toc132882500 \h </w:instrText>
             </w:r>
             <w:r>
               <w:rPr>
@@ -2838,10 +2838,10 @@
               <w:b w:val="0"/>
               <w:sz w:val="22"/>
               <w:szCs w:val="22"/>
-              <w:lang w:eastAsia="ja-JP"/>
+              <w:lang w:eastAsia="ru-RU"/>
             </w:rPr>
           </w:pPr>
-          <w:hyperlink w:anchor="_Toc132575788" w:history="1">
+          <w:hyperlink w:anchor="_Toc132882501" w:history="1">
             <w:r>
               <w:rPr>
                 <w:rStyle w:val="a7"/>
@@ -2855,7 +2855,7 @@
                 <w:b w:val="0"/>
                 <w:sz w:val="22"/>
                 <w:szCs w:val="22"/>
-                <w:lang w:eastAsia="ja-JP"/>
+                <w:lang w:eastAsia="ru-RU"/>
               </w:rPr>
               <w:tab/>
             </w:r>
@@ -2882,7 +2882,7 @@
               <w:rPr>
                 <w:webHidden/>
               </w:rPr>
-              <w:instrText xml:space="preserve"> PAGEREF _Toc132575788 \h </w:instrText>
+              <w:instrText xml:space="preserve"> PAGEREF _Toc132882501 \h </w:instrText>
             </w:r>
             <w:r>
               <w:rPr>
@@ -2917,10 +2917,10 @@
               <w:b w:val="0"/>
               <w:sz w:val="22"/>
               <w:szCs w:val="22"/>
-              <w:lang w:eastAsia="ja-JP"/>
+              <w:lang w:eastAsia="ru-RU"/>
             </w:rPr>
           </w:pPr>
-          <w:hyperlink w:anchor="_Toc132575789" w:history="1">
+          <w:hyperlink w:anchor="_Toc132882502" w:history="1">
             <w:r>
               <w:rPr>
                 <w:rStyle w:val="a7"/>
@@ -2934,7 +2934,7 @@
                 <w:b w:val="0"/>
                 <w:sz w:val="22"/>
                 <w:szCs w:val="22"/>
-                <w:lang w:eastAsia="ja-JP"/>
+                <w:lang w:eastAsia="ru-RU"/>
               </w:rPr>
               <w:tab/>
             </w:r>
@@ -2968,7 +2968,7 @@
               <w:rPr>
                 <w:webHidden/>
               </w:rPr>
-              <w:instrText xml:space="preserve"> PAGEREF _Toc132575789 \h </w:instrText>
+              <w:instrText xml:space="preserve"> PAGEREF _Toc132882502 \h </w:instrText>
             </w:r>
             <w:r>
               <w:rPr>
@@ -3003,10 +3003,10 @@
               <w:b w:val="0"/>
               <w:sz w:val="22"/>
               <w:szCs w:val="22"/>
-              <w:lang w:eastAsia="ja-JP"/>
+              <w:lang w:eastAsia="ru-RU"/>
             </w:rPr>
           </w:pPr>
-          <w:hyperlink w:anchor="_Toc132575790" w:history="1">
+          <w:hyperlink w:anchor="_Toc132882503" w:history="1">
             <w:r>
               <w:rPr>
                 <w:rStyle w:val="a7"/>
@@ -3020,7 +3020,7 @@
                 <w:b w:val="0"/>
                 <w:sz w:val="22"/>
                 <w:szCs w:val="22"/>
-                <w:lang w:eastAsia="ja-JP"/>
+                <w:lang w:eastAsia="ru-RU"/>
               </w:rPr>
               <w:tab/>
             </w:r>
@@ -3047,7 +3047,7 @@
               <w:rPr>
                 <w:webHidden/>
               </w:rPr>
-              <w:instrText xml:space="preserve"> PAGEREF _Toc132575790 \h </w:instrText>
+              <w:instrText xml:space="preserve"> PAGEREF _Toc132882503 \h </w:instrText>
             </w:r>
             <w:r>
               <w:rPr>
@@ -3082,10 +3082,10 @@
               <w:b w:val="0"/>
               <w:sz w:val="22"/>
               <w:szCs w:val="22"/>
-              <w:lang w:eastAsia="ja-JP"/>
+              <w:lang w:eastAsia="ru-RU"/>
             </w:rPr>
           </w:pPr>
-          <w:hyperlink w:anchor="_Toc132575791" w:history="1">
+          <w:hyperlink w:anchor="_Toc132882504" w:history="1">
             <w:r>
               <w:rPr>
                 <w:rStyle w:val="a7"/>
@@ -3099,7 +3099,7 @@
                 <w:b w:val="0"/>
                 <w:sz w:val="22"/>
                 <w:szCs w:val="22"/>
-                <w:lang w:eastAsia="ja-JP"/>
+                <w:lang w:eastAsia="ru-RU"/>
               </w:rPr>
               <w:tab/>
             </w:r>
@@ -3126,7 +3126,7 @@
               <w:rPr>
                 <w:webHidden/>
               </w:rPr>
-              <w:instrText xml:space="preserve"> PAGEREF _Toc132575791 \h </w:instrText>
+              <w:instrText xml:space="preserve"> PAGEREF _Toc132882504 \h </w:instrText>
             </w:r>
             <w:r>
               <w:rPr>
@@ -3161,10 +3161,10 @@
               <w:b w:val="0"/>
               <w:sz w:val="22"/>
               <w:szCs w:val="22"/>
-              <w:lang w:eastAsia="ja-JP"/>
+              <w:lang w:eastAsia="ru-RU"/>
             </w:rPr>
           </w:pPr>
-          <w:hyperlink w:anchor="_Toc132575792" w:history="1">
+          <w:hyperlink w:anchor="_Toc132882505" w:history="1">
             <w:r>
               <w:rPr>
                 <w:rStyle w:val="a7"/>
@@ -3178,7 +3178,7 @@
                 <w:b w:val="0"/>
                 <w:sz w:val="22"/>
                 <w:szCs w:val="22"/>
-                <w:lang w:eastAsia="ja-JP"/>
+                <w:lang w:eastAsia="ru-RU"/>
               </w:rPr>
               <w:tab/>
             </w:r>
@@ -3205,7 +3205,7 @@
               <w:rPr>
                 <w:webHidden/>
               </w:rPr>
-              <w:instrText xml:space="preserve"> PAGEREF _Toc132575792 \h </w:instrText>
+              <w:instrText xml:space="preserve"> PAGEREF _Toc132882505 \h </w:instrText>
             </w:r>
             <w:r>
               <w:rPr>
@@ -3240,10 +3240,10 @@
               <w:b w:val="0"/>
               <w:sz w:val="22"/>
               <w:szCs w:val="22"/>
-              <w:lang w:eastAsia="ja-JP"/>
+              <w:lang w:eastAsia="ru-RU"/>
             </w:rPr>
           </w:pPr>
-          <w:hyperlink w:anchor="_Toc132575793" w:history="1">
+          <w:hyperlink w:anchor="_Toc132882506" w:history="1">
             <w:r>
               <w:rPr>
                 <w:rStyle w:val="a7"/>
@@ -3257,7 +3257,7 @@
                 <w:b w:val="0"/>
                 <w:sz w:val="22"/>
                 <w:szCs w:val="22"/>
-                <w:lang w:eastAsia="ja-JP"/>
+                <w:lang w:eastAsia="ru-RU"/>
               </w:rPr>
               <w:tab/>
             </w:r>
@@ -3284,7 +3284,7 @@
               <w:rPr>
                 <w:webHidden/>
               </w:rPr>
-              <w:instrText xml:space="preserve"> PAGEREF _Toc132575793 \h </w:instrText>
+              <w:instrText xml:space="preserve"> PAGEREF _Toc132882506 \h </w:instrText>
             </w:r>
             <w:r>
               <w:rPr>
@@ -3319,10 +3319,10 @@
               <w:b w:val="0"/>
               <w:sz w:val="22"/>
               <w:szCs w:val="22"/>
-              <w:lang w:eastAsia="ja-JP"/>
+              <w:lang w:eastAsia="ru-RU"/>
             </w:rPr>
           </w:pPr>
-          <w:hyperlink w:anchor="_Toc132575794" w:history="1">
+          <w:hyperlink w:anchor="_Toc132882507" w:history="1">
             <w:r>
               <w:rPr>
                 <w:rStyle w:val="a7"/>
@@ -3336,7 +3336,7 @@
                 <w:b w:val="0"/>
                 <w:sz w:val="22"/>
                 <w:szCs w:val="22"/>
-                <w:lang w:eastAsia="ja-JP"/>
+                <w:lang w:eastAsia="ru-RU"/>
               </w:rPr>
               <w:tab/>
             </w:r>
@@ -3363,7 +3363,7 @@
               <w:rPr>
                 <w:webHidden/>
               </w:rPr>
-              <w:instrText xml:space="preserve"> PAGEREF _Toc132575794 \h </w:instrText>
+              <w:instrText xml:space="preserve"> PAGEREF _Toc132882507 \h </w:instrText>
             </w:r>
             <w:r>
               <w:rPr>
@@ -3398,10 +3398,10 @@
               <w:b w:val="0"/>
               <w:sz w:val="22"/>
               <w:szCs w:val="22"/>
-              <w:lang w:eastAsia="ja-JP"/>
+              <w:lang w:eastAsia="ru-RU"/>
             </w:rPr>
           </w:pPr>
-          <w:hyperlink w:anchor="_Toc132575795" w:history="1">
+          <w:hyperlink w:anchor="_Toc132882508" w:history="1">
             <w:r>
               <w:rPr>
                 <w:rStyle w:val="a7"/>
@@ -3415,7 +3415,7 @@
                 <w:b w:val="0"/>
                 <w:sz w:val="22"/>
                 <w:szCs w:val="22"/>
-                <w:lang w:eastAsia="ja-JP"/>
+                <w:lang w:eastAsia="ru-RU"/>
               </w:rPr>
               <w:tab/>
             </w:r>
@@ -3442,7 +3442,7 @@
               <w:rPr>
                 <w:webHidden/>
               </w:rPr>
-              <w:instrText xml:space="preserve"> PAGEREF _Toc132575795 \h </w:instrText>
+              <w:instrText xml:space="preserve"> PAGEREF _Toc132882508 \h </w:instrText>
             </w:r>
             <w:r>
               <w:rPr>
@@ -3477,10 +3477,10 @@
               <w:b w:val="0"/>
               <w:sz w:val="22"/>
               <w:szCs w:val="22"/>
-              <w:lang w:eastAsia="ja-JP"/>
+              <w:lang w:eastAsia="ru-RU"/>
             </w:rPr>
           </w:pPr>
-          <w:hyperlink w:anchor="_Toc132575796" w:history="1">
+          <w:hyperlink w:anchor="_Toc132882509" w:history="1">
             <w:r>
               <w:rPr>
                 <w:rStyle w:val="a7"/>
@@ -3494,7 +3494,7 @@
                 <w:b w:val="0"/>
                 <w:sz w:val="22"/>
                 <w:szCs w:val="22"/>
-                <w:lang w:eastAsia="ja-JP"/>
+                <w:lang w:eastAsia="ru-RU"/>
               </w:rPr>
               <w:tab/>
             </w:r>
@@ -3521,7 +3521,7 @@
               <w:rPr>
                 <w:webHidden/>
               </w:rPr>
-              <w:instrText xml:space="preserve"> PAGEREF _Toc132575796 \h </w:instrText>
+              <w:instrText xml:space="preserve"> PAGEREF _Toc132882509 \h </w:instrText>
             </w:r>
             <w:r>
               <w:rPr>
@@ -3556,10 +3556,10 @@
               <w:b w:val="0"/>
               <w:sz w:val="22"/>
               <w:szCs w:val="22"/>
-              <w:lang w:eastAsia="ja-JP"/>
+              <w:lang w:eastAsia="ru-RU"/>
             </w:rPr>
           </w:pPr>
-          <w:hyperlink w:anchor="_Toc132575797" w:history="1">
+          <w:hyperlink w:anchor="_Toc132882510" w:history="1">
             <w:r>
               <w:rPr>
                 <w:rStyle w:val="a7"/>
@@ -3573,7 +3573,7 @@
                 <w:b w:val="0"/>
                 <w:sz w:val="22"/>
                 <w:szCs w:val="22"/>
-                <w:lang w:eastAsia="ja-JP"/>
+                <w:lang w:eastAsia="ru-RU"/>
               </w:rPr>
               <w:tab/>
             </w:r>
@@ -3600,7 +3600,7 @@
               <w:rPr>
                 <w:webHidden/>
               </w:rPr>
-              <w:instrText xml:space="preserve"> PAGEREF _Toc132575797 \h </w:instrText>
+              <w:instrText xml:space="preserve"> PAGEREF _Toc132882510 \h </w:instrText>
             </w:r>
             <w:r>
               <w:rPr>
@@ -3635,10 +3635,10 @@
               <w:b w:val="0"/>
               <w:sz w:val="22"/>
               <w:szCs w:val="22"/>
-              <w:lang w:eastAsia="ja-JP"/>
+              <w:lang w:eastAsia="ru-RU"/>
             </w:rPr>
           </w:pPr>
-          <w:hyperlink w:anchor="_Toc132575798" w:history="1">
+          <w:hyperlink w:anchor="_Toc132882511" w:history="1">
             <w:r>
               <w:rPr>
                 <w:rStyle w:val="a7"/>
@@ -3662,7 +3662,7 @@
               <w:rPr>
                 <w:webHidden/>
               </w:rPr>
-              <w:instrText xml:space="preserve"> PAGEREF _Toc132575798 \h </w:instrText>
+              <w:instrText xml:space="preserve"> PAGEREF _Toc132882511 \h </w:instrText>
             </w:r>
             <w:r>
               <w:rPr>
@@ -3697,10 +3697,10 @@
               <w:b w:val="0"/>
               <w:sz w:val="22"/>
               <w:szCs w:val="22"/>
-              <w:lang w:eastAsia="ja-JP"/>
+              <w:lang w:eastAsia="ru-RU"/>
             </w:rPr>
           </w:pPr>
-          <w:hyperlink w:anchor="_Toc132575799" w:history="1">
+          <w:hyperlink w:anchor="_Toc132882512" w:history="1">
             <w:r>
               <w:rPr>
                 <w:rStyle w:val="a7"/>
@@ -3714,7 +3714,7 @@
                 <w:b w:val="0"/>
                 <w:sz w:val="22"/>
                 <w:szCs w:val="22"/>
-                <w:lang w:eastAsia="ja-JP"/>
+                <w:lang w:eastAsia="ru-RU"/>
               </w:rPr>
               <w:tab/>
             </w:r>
@@ -3740,7 +3740,7 @@
               <w:rPr>
                 <w:webHidden/>
               </w:rPr>
-              <w:instrText xml:space="preserve"> PAGEREF _Toc132575799 \h </w:instrText>
+              <w:instrText xml:space="preserve"> PAGEREF _Toc132882512 \h </w:instrText>
             </w:r>
             <w:r>
               <w:rPr>
@@ -3775,10 +3775,10 @@
               <w:b w:val="0"/>
               <w:sz w:val="22"/>
               <w:szCs w:val="22"/>
-              <w:lang w:eastAsia="ja-JP"/>
+              <w:lang w:eastAsia="ru-RU"/>
             </w:rPr>
           </w:pPr>
-          <w:hyperlink w:anchor="_Toc132575800" w:history="1">
+          <w:hyperlink w:anchor="_Toc132882513" w:history="1">
             <w:r>
               <w:rPr>
                 <w:rStyle w:val="a7"/>
@@ -3792,7 +3792,7 @@
                 <w:b w:val="0"/>
                 <w:sz w:val="22"/>
                 <w:szCs w:val="22"/>
-                <w:lang w:eastAsia="ja-JP"/>
+                <w:lang w:eastAsia="ru-RU"/>
               </w:rPr>
               <w:tab/>
             </w:r>
@@ -3800,7 +3800,7 @@
               <w:rPr>
                 <w:rStyle w:val="a7"/>
               </w:rPr>
-              <w:t>Создание таблицы</w:t>
+              <w:t>Создание таблиц</w:t>
             </w:r>
             <w:r>
               <w:rPr>
@@ -3818,7 +3818,7 @@
               <w:rPr>
                 <w:webHidden/>
               </w:rPr>
-              <w:instrText xml:space="preserve"> PAGEREF _Toc132575800 \h </w:instrText>
+              <w:instrText xml:space="preserve"> PAGEREF _Toc132882513 \h </w:instrText>
             </w:r>
             <w:r>
               <w:rPr>
@@ -3853,25 +3853,42 @@
               <w:b w:val="0"/>
               <w:sz w:val="22"/>
               <w:szCs w:val="22"/>
-              <w:lang w:eastAsia="ja-JP"/>
+              <w:lang w:eastAsia="ru-RU"/>
             </w:rPr>
           </w:pPr>
-          <w:hyperlink w:anchor="_Toc132575801" w:history="1">
+          <w:hyperlink w:anchor="_Toc132882514" w:history="1">
             <w:r>
               <w:rPr>
                 <w:rStyle w:val="a7"/>
                 <w:lang w:eastAsia="ja-JP"/>
               </w:rPr>
-              <w:t>ЗАКЛЮЧЕНИЕ</w:t>
-            </w:r>
-            <w:r>
-              <w:rPr>
-                <w:webHidden/>
+              <w:t>2.1.2</w:t>
+            </w:r>
+            <w:r>
+              <w:rPr>
+                <w:rFonts w:asciiTheme="minorHAnsi" w:eastAsiaTheme="minorEastAsia" w:hAnsiTheme="minorHAnsi" w:cstheme="minorBidi"/>
+                <w:b w:val="0"/>
+                <w:sz w:val="22"/>
+                <w:szCs w:val="22"/>
+                <w:lang w:eastAsia="ru-RU"/>
               </w:rPr>
               <w:tab/>
             </w:r>
             <w:r>
               <w:rPr>
+                <w:rStyle w:val="a7"/>
+                <w:lang w:eastAsia="ja-JP"/>
+              </w:rPr>
+              <w:t>Создание запросов</w:t>
+            </w:r>
+            <w:r>
+              <w:rPr>
+                <w:webHidden/>
+              </w:rPr>
+              <w:tab/>
+            </w:r>
+            <w:r>
+              <w:rPr>
                 <w:webHidden/>
               </w:rPr>
               <w:fldChar w:fldCharType="begin"/>
@@ -3880,7 +3897,7 @@
               <w:rPr>
                 <w:webHidden/>
               </w:rPr>
-              <w:instrText xml:space="preserve"> PAGEREF _Toc132575801 \h </w:instrText>
+              <w:instrText xml:space="preserve"> PAGEREF _Toc132882514 \h </w:instrText>
             </w:r>
             <w:r>
               <w:rPr>
@@ -3915,13 +3932,154 @@
               <w:b w:val="0"/>
               <w:sz w:val="22"/>
               <w:szCs w:val="22"/>
-              <w:lang w:eastAsia="ja-JP"/>
+              <w:lang w:eastAsia="ru-RU"/>
             </w:rPr>
           </w:pPr>
-          <w:hyperlink w:anchor="_Toc132575802" w:history="1">
+          <w:hyperlink w:anchor="_Toc132882515" w:history="1">
             <w:r>
               <w:rPr>
                 <w:rStyle w:val="a7"/>
+                <w:lang w:eastAsia="ja-JP"/>
+              </w:rPr>
+              <w:t>2.1.3</w:t>
+            </w:r>
+            <w:r>
+              <w:rPr>
+                <w:rFonts w:asciiTheme="minorHAnsi" w:eastAsiaTheme="minorEastAsia" w:hAnsiTheme="minorHAnsi" w:cstheme="minorBidi"/>
+                <w:b w:val="0"/>
+                <w:sz w:val="22"/>
+                <w:szCs w:val="22"/>
+                <w:lang w:eastAsia="ru-RU"/>
+              </w:rPr>
+              <w:tab/>
+            </w:r>
+            <w:r>
+              <w:rPr>
+                <w:rStyle w:val="a7"/>
+                <w:lang w:eastAsia="ja-JP"/>
+              </w:rPr>
+              <w:t>Изменение связей между таблицами</w:t>
+            </w:r>
+            <w:r>
+              <w:rPr>
+                <w:webHidden/>
+              </w:rPr>
+              <w:tab/>
+            </w:r>
+            <w:r>
+              <w:rPr>
+                <w:webHidden/>
+              </w:rPr>
+              <w:fldChar w:fldCharType="begin"/>
+            </w:r>
+            <w:r>
+              <w:rPr>
+                <w:webHidden/>
+              </w:rPr>
+              <w:instrText xml:space="preserve"> PAGEREF _Toc132882515 \h </w:instrText>
+            </w:r>
+            <w:r>
+              <w:rPr>
+                <w:webHidden/>
+              </w:rPr>
+            </w:r>
+            <w:r>
+              <w:rPr>
+                <w:webHidden/>
+              </w:rPr>
+              <w:fldChar w:fldCharType="separate"/>
+            </w:r>
+            <w:r>
+              <w:rPr>
+                <w:webHidden/>
+              </w:rPr>
+              <w:t>20</w:t>
+            </w:r>
+            <w:r>
+              <w:rPr>
+                <w:webHidden/>
+              </w:rPr>
+              <w:fldChar w:fldCharType="end"/>
+            </w:r>
+          </w:hyperlink>
+        </w:p>
+        <w:p>
+          <w:pPr>
+            <w:pStyle w:val="11"/>
+            <w:rPr>
+              <w:rFonts w:asciiTheme="minorHAnsi" w:eastAsiaTheme="minorEastAsia" w:hAnsiTheme="minorHAnsi" w:cstheme="minorBidi"/>
+              <w:b w:val="0"/>
+              <w:sz w:val="22"/>
+              <w:szCs w:val="22"/>
+              <w:lang w:eastAsia="ru-RU"/>
+            </w:rPr>
+          </w:pPr>
+          <w:hyperlink w:anchor="_Toc132882516" w:history="1">
+            <w:r>
+              <w:rPr>
+                <w:rStyle w:val="a7"/>
+                <w:lang w:eastAsia="ja-JP"/>
+              </w:rPr>
+              <w:t>ЗАКЛЮЧЕНИЕ</w:t>
+            </w:r>
+            <w:r>
+              <w:rPr>
+                <w:webHidden/>
+              </w:rPr>
+              <w:tab/>
+            </w:r>
+            <w:r>
+              <w:rPr>
+                <w:webHidden/>
+              </w:rPr>
+              <w:fldChar w:fldCharType="begin"/>
+            </w:r>
+            <w:r>
+              <w:rPr>
+                <w:webHidden/>
+              </w:rPr>
+              <w:instrText xml:space="preserve"> PAGEREF _Toc132882516 \h </w:instrText>
+            </w:r>
+            <w:r>
+              <w:rPr>
+                <w:webHidden/>
+              </w:rPr>
+            </w:r>
+            <w:r>
+              <w:rPr>
+                <w:webHidden/>
+              </w:rPr>
+              <w:fldChar w:fldCharType="separate"/>
+            </w:r>
+            <w:r>
+              <w:rPr>
+                <w:webHidden/>
+              </w:rPr>
+              <w:t>23</w:t>
+            </w:r>
+            <w:r>
+              <w:rPr>
+                <w:webHidden/>
+              </w:rPr>
+              <w:fldChar w:fldCharType="end"/>
+            </w:r>
+          </w:hyperlink>
+        </w:p>
+        <w:p>
+          <w:pPr>
+            <w:pStyle w:val="11"/>
+            <w:rPr>
+              <w:rFonts w:asciiTheme="minorHAnsi" w:eastAsiaTheme="minorEastAsia" w:hAnsiTheme="minorHAnsi" w:cstheme="minorBidi"/>
+              <w:b w:val="0"/>
+              <w:sz w:val="22"/>
+              <w:szCs w:val="22"/>
+              <w:lang w:eastAsia="ru-RU"/>
+            </w:rPr>
+          </w:pPr>
+          <w:hyperlink w:anchor="_Toc132882517" w:history="1">
+            <w:r>
+              <w:rPr>
+                <w:rStyle w:val="a7"/>
               </w:rPr>
               <w:t>СПИСОК ЛИТЕРАТУРЫ</w:t>
             </w:r>
@@ -3941,7 +4099,7 @@
               <w:rPr>
                 <w:webHidden/>
               </w:rPr>
-              <w:instrText xml:space="preserve"> PAGEREF _Toc132575802 \h </w:instrText>
+              <w:instrText xml:space="preserve"> PAGEREF _Toc132882517 \h </w:instrText>
             </w:r>
             <w:r>
               <w:rPr>
@@ -3958,7 +4116,7 @@
               <w:rPr>
                 <w:webHidden/>
               </w:rPr>
-              <w:t>20</w:t>
+              <w:t>24</w:t>
             </w:r>
             <w:r>
               <w:rPr>
@@ -4012,7 +4170,7 @@
           <w:lang w:eastAsia="ja-JP"/>
         </w:rPr>
       </w:pPr>
-      <w:bookmarkStart w:id="1" w:name="_Toc132575775"/>
+      <w:bookmarkStart w:id="1" w:name="_Toc132882488"/>
       <w:r>
         <w:rPr>
           <w:rFonts w:cs="Times New Roman"/>
@@ -4227,7 +4385,23 @@
           <w:szCs w:val="28"/>
           <w:lang w:eastAsia="ja-JP"/>
         </w:rPr>
-        <w:t>Задача курсовой работы: выбор способа создания базы данных и программы.</w:t>
+        <w:t xml:space="preserve">Задача курсовой работы: выбор способа создания </w:t>
+      </w:r>
+      <w:r>
+        <w:rPr>
+          <w:rFonts w:cs="Times New Roman"/>
+          <w:szCs w:val="28"/>
+          <w:lang w:eastAsia="ja-JP"/>
+        </w:rPr>
+        <w:t>информационной системы</w:t>
+      </w:r>
+      <w:r>
+        <w:rPr>
+          <w:rFonts w:cs="Times New Roman"/>
+          <w:szCs w:val="28"/>
+          <w:lang w:eastAsia="ja-JP"/>
+        </w:rPr>
+        <w:t>.</w:t>
       </w:r>
     </w:p>
     <w:p>
@@ -4254,7 +4428,7 @@
           <w:lang w:eastAsia="ja-JP"/>
         </w:rPr>
       </w:pPr>
-      <w:bookmarkStart w:id="2" w:name="_Toc132575776"/>
+      <w:bookmarkStart w:id="2" w:name="_Toc132882489"/>
       <w:r>
         <w:rPr>
           <w:rFonts w:cs="Times New Roman"/>
@@ -4285,7 +4459,7 @@
         </w:rPr>
         <w:t xml:space="preserve"> </w:t>
       </w:r>
-      <w:bookmarkStart w:id="3" w:name="_Toc132575777"/>
+      <w:bookmarkStart w:id="3" w:name="_Toc132882490"/>
       <w:r>
         <w:rPr>
           <w:rFonts w:cs="Times New Roman"/>
@@ -4553,7 +4727,7 @@
         </w:rPr>
         <w:t xml:space="preserve"> </w:t>
       </w:r>
-      <w:bookmarkStart w:id="4" w:name="_Toc132575778"/>
+      <w:bookmarkStart w:id="4" w:name="_Toc132882491"/>
       <w:r>
         <w:rPr>
           <w:rFonts w:cs="Times New Roman"/>
@@ -4730,7 +4904,7 @@
         </w:rPr>
         <w:t xml:space="preserve"> </w:t>
       </w:r>
-      <w:bookmarkStart w:id="5" w:name="_Toc132575779"/>
+      <w:bookmarkStart w:id="5" w:name="_Toc132882492"/>
       <w:r>
         <w:rPr>
           <w:lang w:eastAsia="ru-RU"/>
@@ -4785,7 +4959,7 @@
         </w:rPr>
         <w:t xml:space="preserve"> </w:t>
       </w:r>
-      <w:bookmarkStart w:id="6" w:name="_Toc132575780"/>
+      <w:bookmarkStart w:id="6" w:name="_Toc132882493"/>
       <w:r>
         <w:rPr>
           <w:lang w:val="en-US" w:eastAsia="ru-RU"/>
@@ -4900,7 +5074,7 @@
         </w:rPr>
         <w:t xml:space="preserve"> </w:t>
       </w:r>
-      <w:bookmarkStart w:id="7" w:name="_Toc132575781"/>
+      <w:bookmarkStart w:id="7" w:name="_Toc132882494"/>
       <w:r>
         <w:rPr>
           <w:lang w:eastAsia="ru-RU"/>
@@ -5075,7 +5249,7 @@
         </w:rPr>
         <w:t xml:space="preserve"> </w:t>
       </w:r>
-      <w:bookmarkStart w:id="8" w:name="_Toc132575782"/>
+      <w:bookmarkStart w:id="8" w:name="_Toc132882495"/>
       <w:r>
         <w:rPr>
           <w:lang w:eastAsia="ja-JP"/>
@@ -5161,7 +5335,7 @@
         </w:rPr>
         <w:t xml:space="preserve"> </w:t>
       </w:r>
-      <w:bookmarkStart w:id="9" w:name="_Toc132575783"/>
+      <w:bookmarkStart w:id="9" w:name="_Toc132882496"/>
       <w:r>
         <w:rPr>
           <w:lang w:eastAsia="ja-JP"/>
@@ -5263,7 +5437,7 @@
         </w:rPr>
         <w:t xml:space="preserve"> </w:t>
       </w:r>
-      <w:bookmarkStart w:id="10" w:name="_Toc132575784"/>
+      <w:bookmarkStart w:id="10" w:name="_Toc132882497"/>
       <w:r>
         <w:rPr>
           <w:lang w:eastAsia="ja-JP"/>
@@ -5512,7 +5686,7 @@
         </w:rPr>
         <w:t xml:space="preserve"> </w:t>
       </w:r>
-      <w:bookmarkStart w:id="11" w:name="_Toc132575785"/>
+      <w:bookmarkStart w:id="11" w:name="_Toc132882498"/>
       <w:r>
         <w:rPr>
           <w:lang w:val="en-US" w:eastAsia="ja-JP"/>
@@ -5546,7 +5720,7 @@
         </w:rPr>
         <w:t xml:space="preserve"> </w:t>
       </w:r>
-      <w:bookmarkStart w:id="12" w:name="_Toc132575786"/>
+      <w:bookmarkStart w:id="12" w:name="_Toc132882499"/>
       <w:r>
         <w:rPr>
           <w:lang w:eastAsia="ru-RU"/>
@@ -5612,7 +5786,7 @@
         </w:rPr>
         <w:t xml:space="preserve"> </w:t>
       </w:r>
-      <w:bookmarkStart w:id="13" w:name="_Toc132575787"/>
+      <w:bookmarkStart w:id="13" w:name="_Toc132882500"/>
       <w:r>
         <w:rPr>
           <w:lang w:val="en-US" w:eastAsia="ru-RU"/>
@@ -5663,7 +5837,7 @@
       <w:r>
         <w:t xml:space="preserve"> </w:t>
       </w:r>
-      <w:bookmarkStart w:id="14" w:name="_Toc132575788"/>
+      <w:bookmarkStart w:id="14" w:name="_Toc132882501"/>
       <w:r>
         <w:rPr>
           <w:lang w:val="en-US"/>
@@ -5711,7 +5885,7 @@
         </w:rPr>
         <w:t xml:space="preserve"> </w:t>
       </w:r>
-      <w:bookmarkStart w:id="15" w:name="_Toc132575789"/>
+      <w:bookmarkStart w:id="15" w:name="_Toc132882502"/>
       <w:r>
         <w:rPr>
           <w:lang w:val="en-US" w:eastAsia="ru-RU"/>
@@ -5861,7 +6035,7 @@
         </w:rPr>
         <w:t xml:space="preserve"> </w:t>
       </w:r>
-      <w:bookmarkStart w:id="16" w:name="_Toc132575790"/>
+      <w:bookmarkStart w:id="16" w:name="_Toc132882503"/>
       <w:r>
         <w:rPr>
           <w:lang w:eastAsia="ru-RU"/>
@@ -5914,7 +6088,7 @@
         </w:rPr>
         <w:t xml:space="preserve"> </w:t>
       </w:r>
-      <w:bookmarkStart w:id="17" w:name="_Toc132575791"/>
+      <w:bookmarkStart w:id="17" w:name="_Toc132882504"/>
       <w:r>
         <w:rPr>
           <w:rFonts w:hint="eastAsia"/>
@@ -6153,7 +6327,7 @@
         </w:rPr>
         <w:t xml:space="preserve"> </w:t>
       </w:r>
-      <w:bookmarkStart w:id="18" w:name="_Toc132575792"/>
+      <w:bookmarkStart w:id="18" w:name="_Toc132882505"/>
       <w:r>
         <w:rPr>
           <w:rFonts w:hint="eastAsia"/>
@@ -6368,7 +6542,7 @@
         </w:rPr>
         <w:t xml:space="preserve"> </w:t>
       </w:r>
-      <w:bookmarkStart w:id="19" w:name="_Toc132575793"/>
+      <w:bookmarkStart w:id="19" w:name="_Toc132882506"/>
       <w:r>
         <w:rPr>
           <w:rFonts w:hint="eastAsia"/>
@@ -6553,7 +6727,7 @@
         </w:rPr>
         <w:t xml:space="preserve"> </w:t>
       </w:r>
-      <w:bookmarkStart w:id="20" w:name="_Toc132575794"/>
+      <w:bookmarkStart w:id="20" w:name="_Toc132882507"/>
       <w:r>
         <w:rPr>
           <w:rFonts w:hint="eastAsia"/>
@@ -6744,7 +6918,7 @@
         </w:rPr>
         <w:t xml:space="preserve"> </w:t>
       </w:r>
-      <w:bookmarkStart w:id="21" w:name="_Toc132575795"/>
+      <w:bookmarkStart w:id="21" w:name="_Toc132882508"/>
       <w:r>
         <w:rPr>
           <w:rFonts w:hint="eastAsia"/>
@@ -6866,7 +7040,7 @@
         </w:rPr>
         <w:t xml:space="preserve"> </w:t>
       </w:r>
-      <w:bookmarkStart w:id="22" w:name="_Toc132575796"/>
+      <w:bookmarkStart w:id="22" w:name="_Toc132882509"/>
       <w:r>
         <w:rPr>
           <w:rFonts w:hint="eastAsia"/>
@@ -7027,7 +7201,7 @@
         </w:rPr>
         <w:t xml:space="preserve"> </w:t>
       </w:r>
-      <w:bookmarkStart w:id="23" w:name="_Toc132575797"/>
+      <w:bookmarkStart w:id="23" w:name="_Toc132882510"/>
       <w:r>
         <w:rPr>
           <w:rFonts w:hint="eastAsia"/>
@@ -7285,7 +7459,7 @@
           <w:lang w:eastAsia="ja-JP"/>
         </w:rPr>
       </w:pPr>
-      <w:bookmarkStart w:id="24" w:name="_Toc132575798"/>
+      <w:bookmarkStart w:id="24" w:name="_Toc132882511"/>
       <w:r>
         <w:rPr>
           <w:rFonts w:cs="Times New Roman"/>
@@ -7320,7 +7494,7 @@
         </w:rPr>
         <w:t xml:space="preserve"> </w:t>
       </w:r>
-      <w:bookmarkStart w:id="25" w:name="_Toc132575799"/>
+      <w:bookmarkStart w:id="25" w:name="_Toc132882512"/>
       <w:r>
         <w:rPr>
           <w:rStyle w:val="10"/>
@@ -7351,12 +7525,12 @@
         </w:rPr>
         <w:t xml:space="preserve"> </w:t>
       </w:r>
-      <w:bookmarkStart w:id="26" w:name="_Toc132575800"/>
+      <w:bookmarkStart w:id="26" w:name="_Toc132882513"/>
       <w:r>
         <w:rPr>
           <w:rStyle w:val="10"/>
         </w:rPr>
-        <w:t>Создание таблицы</w:t>
+        <w:t>Создание таблиц</w:t>
       </w:r>
       <w:bookmarkEnd w:id="26"/>
     </w:p>
@@ -7928,17 +8102,54 @@
         <w:rPr>
           <w:lang w:eastAsia="ja-JP"/>
         </w:rPr>
-        <w:t>Рисунок 11 – просмотр таблицы в режиме таблицы</w:t>
-      </w:r>
-    </w:p>
-    <w:p>
-      <w:pPr>
-        <w:ind w:firstLine="0"/>
-        <w:jc w:val="center"/>
-        <w:rPr>
-          <w:lang w:eastAsia="ja-JP"/>
-        </w:rPr>
-      </w:pPr>
+        <w:t xml:space="preserve">Рисунок 11 – просмотр </w:t>
+      </w:r>
+      <w:r>
+        <w:rPr>
+          <w:lang w:eastAsia="ja-JP"/>
+        </w:rPr>
+        <w:t>данных</w:t>
+      </w:r>
+      <w:r>
+        <w:rPr>
+          <w:lang w:eastAsia="ja-JP"/>
+        </w:rPr>
+        <w:t xml:space="preserve"> в режиме таблицы</w:t>
+      </w:r>
+    </w:p>
+    <w:p>
+      <w:pPr>
+        <w:rPr>
+          <w:lang w:eastAsia="ja-JP"/>
+        </w:rPr>
+      </w:pPr>
+    </w:p>
+    <w:p>
+      <w:pPr>
+        <w:pStyle w:val="1"/>
+        <w:numPr>
+          <w:ilvl w:val="2"/>
+          <w:numId w:val="14"/>
+        </w:numPr>
+        <w:ind w:left="0" w:firstLine="851"/>
+        <w:rPr>
+          <w:lang w:eastAsia="ja-JP"/>
+        </w:rPr>
+      </w:pPr>
+      <w:r>
+        <w:rPr>
+          <w:lang w:eastAsia="ja-JP"/>
+        </w:rPr>
+        <w:t xml:space="preserve"> </w:t>
+      </w:r>
+      <w:bookmarkStart w:id="27" w:name="_Toc132882514"/>
+      <w:r>
+        <w:rPr>
+          <w:lang w:eastAsia="ja-JP"/>
+        </w:rPr>
+        <w:t>Создание запросов</w:t>
+      </w:r>
+      <w:bookmarkEnd w:id="27"/>
     </w:p>
     <w:p>
       <w:pPr>
@@ -8021,13 +8232,37 @@
         <w:rPr>
           <w:lang w:eastAsia="ja-JP"/>
         </w:rPr>
-        <w:t xml:space="preserve">кнопка </w:t>
-      </w:r>
-      <w:r>
-        <w:rPr>
-          <w:lang w:eastAsia="ja-JP"/>
-        </w:rPr>
-        <w:t>создание запросов</w:t>
+        <w:t>кнопка</w:t>
+      </w:r>
+      <w:r>
+        <w:rPr>
+          <w:lang w:eastAsia="ja-JP"/>
+        </w:rPr>
+        <w:t xml:space="preserve"> для</w:t>
+      </w:r>
+      <w:r>
+        <w:rPr>
+          <w:lang w:eastAsia="ja-JP"/>
+        </w:rPr>
+        <w:t xml:space="preserve"> </w:t>
+      </w:r>
+      <w:r>
+        <w:rPr>
+          <w:lang w:eastAsia="ja-JP"/>
+        </w:rPr>
+        <w:t>создани</w:t>
+      </w:r>
+      <w:r>
+        <w:rPr>
+          <w:lang w:eastAsia="ja-JP"/>
+        </w:rPr>
+        <w:t>я</w:t>
+      </w:r>
+      <w:r>
+        <w:rPr>
+          <w:lang w:eastAsia="ja-JP"/>
+        </w:rPr>
+        <w:t xml:space="preserve"> запросов</w:t>
       </w:r>
     </w:p>
     <w:p>
@@ -8044,11 +8279,833 @@
         <w:ind w:firstLine="0"/>
         <w:jc w:val="center"/>
         <w:rPr>
+          <w:lang w:eastAsia="ja-JP"/>
+        </w:rPr>
+      </w:pPr>
+      <w:r>
+        <w:rPr>
+          <w:noProof/>
+          <w:lang w:eastAsia="ru-RU"/>
+        </w:rPr>
+        <w:lastRenderedPageBreak/>
+        <w:drawing>
+          <wp:inline distT="0" distB="0" distL="0" distR="0" wp14:anchorId="0F8A5454" wp14:editId="26753429">
+            <wp:extent cx="3676650" cy="3152775"/>
+            <wp:effectExtent l="0" t="0" r="0" b="9525"/>
+            <wp:docPr id="2" name="Рисунок 2" descr="\\26k-10-dc10\studocredir\UC33_9\Мои документы\ShareX\Screenshots\2023-04\MSACCESS_kwc5UDnw8s.png"/>
+            <wp:cNvGraphicFramePr>
+              <a:graphicFrameLocks xmlns:a="http://schemas.openxmlformats.org/drawingml/2006/main" noChangeAspect="1"/>
+            </wp:cNvGraphicFramePr>
+            <a:graphic xmlns:a="http://schemas.openxmlformats.org/drawingml/2006/main">
+              <a:graphicData uri="http://schemas.openxmlformats.org/drawingml/2006/picture">
+                <pic:pic xmlns:pic="http://schemas.openxmlformats.org/drawingml/2006/picture">
+                  <pic:nvPicPr>
+                    <pic:cNvPr id="0" name="Picture 1" descr="\\26k-10-dc10\studocredir\UC33_9\Мои документы\ShareX\Screenshots\2023-04\MSACCESS_kwc5UDnw8s.png"/>
+                    <pic:cNvPicPr>
+                      <a:picLocks noChangeAspect="1" noChangeArrowheads="1"/>
+                    </pic:cNvPicPr>
+                  </pic:nvPicPr>
+                  <pic:blipFill>
+                    <a:blip r:embed="rId21">
+                      <a:extLst>
+                        <a:ext uri="{28A0092B-C50C-407E-A947-70E740481C1C}">
+                          <a14:useLocalDpi xmlns:a14="http://schemas.microsoft.com/office/drawing/2010/main" val="0"/>
+                        </a:ext>
+                      </a:extLst>
+                    </a:blip>
+                    <a:srcRect/>
+                    <a:stretch>
+                      <a:fillRect/>
+                    </a:stretch>
+                  </pic:blipFill>
+                  <pic:spPr bwMode="auto">
+                    <a:xfrm>
+                      <a:off x="0" y="0"/>
+                      <a:ext cx="3676650" cy="3152775"/>
+                    </a:xfrm>
+                    <a:prstGeom prst="rect">
+                      <a:avLst/>
+                    </a:prstGeom>
+                    <a:noFill/>
+                    <a:ln>
+                      <a:noFill/>
+                    </a:ln>
+                  </pic:spPr>
+                </pic:pic>
+              </a:graphicData>
+            </a:graphic>
+          </wp:inline>
+        </w:drawing>
+      </w:r>
+    </w:p>
+    <w:p>
+      <w:pPr>
+        <w:ind w:firstLine="0"/>
+        <w:jc w:val="center"/>
+        <w:rPr>
+          <w:lang w:eastAsia="ja-JP"/>
+        </w:rPr>
+      </w:pPr>
+      <w:r>
+        <w:rPr>
+          <w:lang w:eastAsia="ja-JP"/>
+        </w:rPr>
+        <w:t>Рисунок 13 – окно создания запросов</w:t>
+      </w:r>
+    </w:p>
+    <w:p>
+      <w:pPr>
+        <w:ind w:firstLine="0"/>
+        <w:jc w:val="center"/>
+        <w:rPr>
+          <w:lang w:eastAsia="ja-JP"/>
+        </w:rPr>
+      </w:pPr>
+    </w:p>
+    <w:p>
+      <w:pPr>
+        <w:pStyle w:val="1"/>
+        <w:numPr>
+          <w:ilvl w:val="2"/>
+          <w:numId w:val="14"/>
+        </w:numPr>
+        <w:ind w:left="0" w:firstLine="851"/>
+        <w:rPr>
+          <w:lang w:eastAsia="ja-JP"/>
+        </w:rPr>
+      </w:pPr>
+      <w:r>
+        <w:rPr>
           <w:lang w:val="en-US" w:eastAsia="ja-JP"/>
         </w:rPr>
-      </w:pPr>
-      <w:bookmarkStart w:id="27" w:name="_GoBack"/>
-      <w:bookmarkEnd w:id="27"/>
+        <w:t xml:space="preserve"> </w:t>
+      </w:r>
+      <w:bookmarkStart w:id="28" w:name="_Toc132882515"/>
+      <w:r>
+        <w:rPr>
+          <w:lang w:eastAsia="ja-JP"/>
+        </w:rPr>
+        <w:t>Изменение связей между таблицами</w:t>
+      </w:r>
+      <w:bookmarkEnd w:id="28"/>
+    </w:p>
+    <w:p>
+      <w:pPr>
+        <w:ind w:firstLine="0"/>
+        <w:jc w:val="center"/>
+        <w:rPr>
+          <w:lang w:eastAsia="ja-JP"/>
+        </w:rPr>
+      </w:pPr>
+      <w:r>
+        <w:rPr>
+          <w:noProof/>
+          <w:lang w:eastAsia="ru-RU"/>
+        </w:rPr>
+        <w:drawing>
+          <wp:inline distT="0" distB="0" distL="0" distR="0" wp14:anchorId="48E8456F" wp14:editId="17FF600B">
+            <wp:extent cx="4810125" cy="1133475"/>
+            <wp:effectExtent l="0" t="0" r="9525" b="9525"/>
+            <wp:docPr id="3" name="Рисунок 3" descr="\\26k-10-dc10\studocredir\UC33_9\Мои документы\ShareX\Screenshots\2023-04\MSACCESS_80myt1xjUr.png"/>
+            <wp:cNvGraphicFramePr>
+              <a:graphicFrameLocks xmlns:a="http://schemas.openxmlformats.org/drawingml/2006/main" noChangeAspect="1"/>
+            </wp:cNvGraphicFramePr>
+            <a:graphic xmlns:a="http://schemas.openxmlformats.org/drawingml/2006/main">
+              <a:graphicData uri="http://schemas.openxmlformats.org/drawingml/2006/picture">
+                <pic:pic xmlns:pic="http://schemas.openxmlformats.org/drawingml/2006/picture">
+                  <pic:nvPicPr>
+                    <pic:cNvPr id="0" name="Picture 2" descr="\\26k-10-dc10\studocredir\UC33_9\Мои документы\ShareX\Screenshots\2023-04\MSACCESS_80myt1xjUr.png"/>
+                    <pic:cNvPicPr>
+                      <a:picLocks noChangeAspect="1" noChangeArrowheads="1"/>
+                    </pic:cNvPicPr>
+                  </pic:nvPicPr>
+                  <pic:blipFill>
+                    <a:blip r:embed="rId22">
+                      <a:extLst>
+                        <a:ext uri="{28A0092B-C50C-407E-A947-70E740481C1C}">
+                          <a14:useLocalDpi xmlns:a14="http://schemas.microsoft.com/office/drawing/2010/main" val="0"/>
+                        </a:ext>
+                      </a:extLst>
+                    </a:blip>
+                    <a:srcRect/>
+                    <a:stretch>
+                      <a:fillRect/>
+                    </a:stretch>
+                  </pic:blipFill>
+                  <pic:spPr bwMode="auto">
+                    <a:xfrm>
+                      <a:off x="0" y="0"/>
+                      <a:ext cx="4810125" cy="1133475"/>
+                    </a:xfrm>
+                    <a:prstGeom prst="rect">
+                      <a:avLst/>
+                    </a:prstGeom>
+                    <a:noFill/>
+                    <a:ln>
+                      <a:noFill/>
+                    </a:ln>
+                  </pic:spPr>
+                </pic:pic>
+              </a:graphicData>
+            </a:graphic>
+          </wp:inline>
+        </w:drawing>
+      </w:r>
+    </w:p>
+    <w:p>
+      <w:pPr>
+        <w:ind w:firstLine="0"/>
+        <w:jc w:val="center"/>
+        <w:rPr>
+          <w:lang w:eastAsia="ja-JP"/>
+        </w:rPr>
+      </w:pPr>
+      <w:r>
+        <w:rPr>
+          <w:lang w:eastAsia="ja-JP"/>
+        </w:rPr>
+        <w:t xml:space="preserve">Рисунок </w:t>
+      </w:r>
+      <w:r>
+        <w:rPr>
+          <w:highlight w:val="yellow"/>
+          <w:lang w:eastAsia="ja-JP"/>
+        </w:rPr>
+        <w:t>№</w:t>
+      </w:r>
+      <w:r>
+        <w:rPr>
+          <w:lang w:eastAsia="ja-JP"/>
+        </w:rPr>
+        <w:t xml:space="preserve"> – создание связей между таблицами</w:t>
+      </w:r>
+    </w:p>
+    <w:p>
+      <w:pPr>
+        <w:ind w:firstLine="0"/>
+        <w:jc w:val="center"/>
+        <w:rPr>
+          <w:lang w:eastAsia="ja-JP"/>
+        </w:rPr>
+      </w:pPr>
+    </w:p>
+    <w:p>
+      <w:pPr>
+        <w:ind w:firstLine="0"/>
+        <w:jc w:val="center"/>
+        <w:rPr>
+          <w:lang w:eastAsia="ja-JP"/>
+        </w:rPr>
+      </w:pPr>
+      <w:r>
+        <w:rPr>
+          <w:noProof/>
+          <w:lang w:eastAsia="ru-RU"/>
+        </w:rPr>
+        <w:lastRenderedPageBreak/>
+        <w:drawing>
+          <wp:inline distT="0" distB="0" distL="0" distR="0" wp14:anchorId="5120D7C0" wp14:editId="72464B9D">
+            <wp:extent cx="3181350" cy="4867275"/>
+            <wp:effectExtent l="0" t="0" r="0" b="9525"/>
+            <wp:docPr id="12" name="Рисунок 12" descr="\\26k-10-dc10\studocredir\UC33_9\Мои документы\ShareX\Screenshots\2023-04\MSACCESS_wG8liRg3y3.png"/>
+            <wp:cNvGraphicFramePr>
+              <a:graphicFrameLocks xmlns:a="http://schemas.openxmlformats.org/drawingml/2006/main" noChangeAspect="1"/>
+            </wp:cNvGraphicFramePr>
+            <a:graphic xmlns:a="http://schemas.openxmlformats.org/drawingml/2006/main">
+              <a:graphicData uri="http://schemas.openxmlformats.org/drawingml/2006/picture">
+                <pic:pic xmlns:pic="http://schemas.openxmlformats.org/drawingml/2006/picture">
+                  <pic:nvPicPr>
+                    <pic:cNvPr id="0" name="Picture 3" descr="\\26k-10-dc10\studocredir\UC33_9\Мои документы\ShareX\Screenshots\2023-04\MSACCESS_wG8liRg3y3.png"/>
+                    <pic:cNvPicPr>
+                      <a:picLocks noChangeAspect="1" noChangeArrowheads="1"/>
+                    </pic:cNvPicPr>
+                  </pic:nvPicPr>
+                  <pic:blipFill>
+                    <a:blip r:embed="rId23">
+                      <a:extLst>
+                        <a:ext uri="{28A0092B-C50C-407E-A947-70E740481C1C}">
+                          <a14:useLocalDpi xmlns:a14="http://schemas.microsoft.com/office/drawing/2010/main" val="0"/>
+                        </a:ext>
+                      </a:extLst>
+                    </a:blip>
+                    <a:srcRect/>
+                    <a:stretch>
+                      <a:fillRect/>
+                    </a:stretch>
+                  </pic:blipFill>
+                  <pic:spPr bwMode="auto">
+                    <a:xfrm>
+                      <a:off x="0" y="0"/>
+                      <a:ext cx="3181350" cy="4867275"/>
+                    </a:xfrm>
+                    <a:prstGeom prst="rect">
+                      <a:avLst/>
+                    </a:prstGeom>
+                    <a:noFill/>
+                    <a:ln>
+                      <a:noFill/>
+                    </a:ln>
+                  </pic:spPr>
+                </pic:pic>
+              </a:graphicData>
+            </a:graphic>
+          </wp:inline>
+        </w:drawing>
+      </w:r>
+    </w:p>
+    <w:p>
+      <w:pPr>
+        <w:ind w:firstLine="0"/>
+        <w:jc w:val="center"/>
+        <w:rPr>
+          <w:lang w:eastAsia="ja-JP"/>
+        </w:rPr>
+      </w:pPr>
+      <w:r>
+        <w:rPr>
+          <w:lang w:eastAsia="ja-JP"/>
+        </w:rPr>
+        <w:t xml:space="preserve">Рисунок </w:t>
+      </w:r>
+      <w:r>
+        <w:rPr>
+          <w:highlight w:val="yellow"/>
+          <w:lang w:eastAsia="ja-JP"/>
+        </w:rPr>
+        <w:t>№</w:t>
+      </w:r>
+      <w:r>
+        <w:rPr>
+          <w:lang w:eastAsia="ja-JP"/>
+        </w:rPr>
+        <w:t xml:space="preserve"> – окно выбора таблиц для настройки связей</w:t>
+      </w:r>
+    </w:p>
+    <w:p>
+      <w:pPr>
+        <w:ind w:firstLine="0"/>
+        <w:jc w:val="center"/>
+        <w:rPr>
+          <w:lang w:eastAsia="ja-JP"/>
+        </w:rPr>
+      </w:pPr>
+    </w:p>
+    <w:p>
+      <w:pPr>
+        <w:ind w:firstLine="0"/>
+        <w:jc w:val="center"/>
+        <w:rPr>
+          <w:lang w:eastAsia="ja-JP"/>
+        </w:rPr>
+      </w:pPr>
+      <w:r>
+        <w:rPr>
+          <w:noProof/>
+          <w:lang w:eastAsia="ru-RU"/>
+        </w:rPr>
+        <w:lastRenderedPageBreak/>
+        <w:drawing>
+          <wp:inline distT="0" distB="0" distL="0" distR="0" wp14:anchorId="2F4C9C39" wp14:editId="5DAACF3B">
+            <wp:extent cx="5940425" cy="3553975"/>
+            <wp:effectExtent l="0" t="0" r="3175" b="8890"/>
+            <wp:docPr id="20" name="Рисунок 20" descr="\\26k-10-dc10\studocredir\UC33_9\Мои документы\ShareX\Screenshots\2023-04\MSACCESS_k63QaSIGHZ.png"/>
+            <wp:cNvGraphicFramePr>
+              <a:graphicFrameLocks xmlns:a="http://schemas.openxmlformats.org/drawingml/2006/main" noChangeAspect="1"/>
+            </wp:cNvGraphicFramePr>
+            <a:graphic xmlns:a="http://schemas.openxmlformats.org/drawingml/2006/main">
+              <a:graphicData uri="http://schemas.openxmlformats.org/drawingml/2006/picture">
+                <pic:pic xmlns:pic="http://schemas.openxmlformats.org/drawingml/2006/picture">
+                  <pic:nvPicPr>
+                    <pic:cNvPr id="0" name="Picture 11" descr="\\26k-10-dc10\studocredir\UC33_9\Мои документы\ShareX\Screenshots\2023-04\MSACCESS_k63QaSIGHZ.png"/>
+                    <pic:cNvPicPr>
+                      <a:picLocks noChangeAspect="1" noChangeArrowheads="1"/>
+                    </pic:cNvPicPr>
+                  </pic:nvPicPr>
+                  <pic:blipFill>
+                    <a:blip r:embed="rId24">
+                      <a:extLst>
+                        <a:ext uri="{28A0092B-C50C-407E-A947-70E740481C1C}">
+                          <a14:useLocalDpi xmlns:a14="http://schemas.microsoft.com/office/drawing/2010/main" val="0"/>
+                        </a:ext>
+                      </a:extLst>
+                    </a:blip>
+                    <a:srcRect/>
+                    <a:stretch>
+                      <a:fillRect/>
+                    </a:stretch>
+                  </pic:blipFill>
+                  <pic:spPr bwMode="auto">
+                    <a:xfrm>
+                      <a:off x="0" y="0"/>
+                      <a:ext cx="5940425" cy="3553975"/>
+                    </a:xfrm>
+                    <a:prstGeom prst="rect">
+                      <a:avLst/>
+                    </a:prstGeom>
+                    <a:noFill/>
+                    <a:ln>
+                      <a:noFill/>
+                    </a:ln>
+                  </pic:spPr>
+                </pic:pic>
+              </a:graphicData>
+            </a:graphic>
+          </wp:inline>
+        </w:drawing>
+      </w:r>
+    </w:p>
+    <w:p>
+      <w:pPr>
+        <w:ind w:firstLine="0"/>
+        <w:jc w:val="center"/>
+        <w:rPr>
+          <w:lang w:eastAsia="ja-JP"/>
+        </w:rPr>
+      </w:pPr>
+      <w:r>
+        <w:rPr>
+          <w:lang w:eastAsia="ja-JP"/>
+        </w:rPr>
+        <w:t xml:space="preserve">Рисунок </w:t>
+      </w:r>
+      <w:r>
+        <w:rPr>
+          <w:highlight w:val="yellow"/>
+          <w:lang w:eastAsia="ja-JP"/>
+        </w:rPr>
+        <w:t>№</w:t>
+      </w:r>
+      <w:r>
+        <w:rPr>
+          <w:lang w:eastAsia="ja-JP"/>
+        </w:rPr>
+        <w:t xml:space="preserve"> – выбранные таблицы</w:t>
+      </w:r>
+    </w:p>
+    <w:p>
+      <w:pPr>
+        <w:ind w:firstLine="0"/>
+        <w:jc w:val="center"/>
+        <w:rPr>
+          <w:lang w:eastAsia="ja-JP"/>
+        </w:rPr>
+      </w:pPr>
+    </w:p>
+    <w:p>
+      <w:pPr>
+        <w:ind w:firstLine="0"/>
+        <w:jc w:val="center"/>
+        <w:rPr>
+          <w:lang w:eastAsia="ja-JP"/>
+        </w:rPr>
+      </w:pPr>
+      <w:r>
+        <w:rPr>
+          <w:noProof/>
+          <w:lang w:eastAsia="ru-RU"/>
+        </w:rPr>
+        <w:drawing>
+          <wp:inline distT="0" distB="0" distL="0" distR="0" wp14:anchorId="0A9A7793" wp14:editId="20891796">
+            <wp:extent cx="5940425" cy="1356998"/>
+            <wp:effectExtent l="0" t="0" r="3175" b="0"/>
+            <wp:docPr id="14" name="Рисунок 14" descr="\\26k-10-dc10\studocredir\UC33_9\Мои документы\ShareX\Screenshots\2023-04\MSACCESS_yrEUz6Tite.png"/>
+            <wp:cNvGraphicFramePr>
+              <a:graphicFrameLocks xmlns:a="http://schemas.openxmlformats.org/drawingml/2006/main" noChangeAspect="1"/>
+            </wp:cNvGraphicFramePr>
+            <a:graphic xmlns:a="http://schemas.openxmlformats.org/drawingml/2006/main">
+              <a:graphicData uri="http://schemas.openxmlformats.org/drawingml/2006/picture">
+                <pic:pic xmlns:pic="http://schemas.openxmlformats.org/drawingml/2006/picture">
+                  <pic:nvPicPr>
+                    <pic:cNvPr id="0" name="Picture 5" descr="\\26k-10-dc10\studocredir\UC33_9\Мои документы\ShareX\Screenshots\2023-04\MSACCESS_yrEUz6Tite.png"/>
+                    <pic:cNvPicPr>
+                      <a:picLocks noChangeAspect="1" noChangeArrowheads="1"/>
+                    </pic:cNvPicPr>
+                  </pic:nvPicPr>
+                  <pic:blipFill>
+                    <a:blip r:embed="rId25">
+                      <a:extLst>
+                        <a:ext uri="{28A0092B-C50C-407E-A947-70E740481C1C}">
+                          <a14:useLocalDpi xmlns:a14="http://schemas.microsoft.com/office/drawing/2010/main" val="0"/>
+                        </a:ext>
+                      </a:extLst>
+                    </a:blip>
+                    <a:srcRect/>
+                    <a:stretch>
+                      <a:fillRect/>
+                    </a:stretch>
+                  </pic:blipFill>
+                  <pic:spPr bwMode="auto">
+                    <a:xfrm>
+                      <a:off x="0" y="0"/>
+                      <a:ext cx="5940425" cy="1356998"/>
+                    </a:xfrm>
+                    <a:prstGeom prst="rect">
+                      <a:avLst/>
+                    </a:prstGeom>
+                    <a:noFill/>
+                    <a:ln>
+                      <a:noFill/>
+                    </a:ln>
+                  </pic:spPr>
+                </pic:pic>
+              </a:graphicData>
+            </a:graphic>
+          </wp:inline>
+        </w:drawing>
+      </w:r>
+    </w:p>
+    <w:p>
+      <w:pPr>
+        <w:ind w:firstLine="0"/>
+        <w:jc w:val="center"/>
+        <w:rPr>
+          <w:lang w:eastAsia="ja-JP"/>
+        </w:rPr>
+      </w:pPr>
+      <w:r>
+        <w:rPr>
+          <w:lang w:eastAsia="ja-JP"/>
+        </w:rPr>
+        <w:t xml:space="preserve">Рисунок </w:t>
+      </w:r>
+      <w:r>
+        <w:rPr>
+          <w:highlight w:val="yellow"/>
+          <w:lang w:eastAsia="ja-JP"/>
+        </w:rPr>
+        <w:t>№</w:t>
+      </w:r>
+      <w:r>
+        <w:rPr>
+          <w:lang w:eastAsia="ja-JP"/>
+        </w:rPr>
+        <w:t xml:space="preserve"> – кнопка изменения связей</w:t>
+      </w:r>
+    </w:p>
+    <w:p>
+      <w:pPr>
+        <w:ind w:firstLine="0"/>
+        <w:jc w:val="center"/>
+        <w:rPr>
+          <w:lang w:eastAsia="ja-JP"/>
+        </w:rPr>
+      </w:pPr>
+    </w:p>
+    <w:p>
+      <w:pPr>
+        <w:ind w:firstLine="0"/>
+        <w:jc w:val="center"/>
+        <w:rPr>
+          <w:lang w:eastAsia="ja-JP"/>
+        </w:rPr>
+      </w:pPr>
+      <w:r>
+        <w:rPr>
+          <w:noProof/>
+          <w:lang w:eastAsia="ru-RU"/>
+        </w:rPr>
+        <w:drawing>
+          <wp:inline distT="0" distB="0" distL="0" distR="0" wp14:anchorId="0A7FF1F4" wp14:editId="504ACC6C">
+            <wp:extent cx="5067300" cy="2514600"/>
+            <wp:effectExtent l="0" t="0" r="0" b="0"/>
+            <wp:docPr id="16" name="Рисунок 16" descr="\\26k-10-dc10\studocredir\UC33_9\Мои документы\ShareX\Screenshots\2023-04\MSACCESS_tYA9wgdzrx.png"/>
+            <wp:cNvGraphicFramePr>
+              <a:graphicFrameLocks xmlns:a="http://schemas.openxmlformats.org/drawingml/2006/main" noChangeAspect="1"/>
+            </wp:cNvGraphicFramePr>
+            <a:graphic xmlns:a="http://schemas.openxmlformats.org/drawingml/2006/main">
+              <a:graphicData uri="http://schemas.openxmlformats.org/drawingml/2006/picture">
+                <pic:pic xmlns:pic="http://schemas.openxmlformats.org/drawingml/2006/picture">
+                  <pic:nvPicPr>
+                    <pic:cNvPr id="0" name="Picture 7" descr="\\26k-10-dc10\studocredir\UC33_9\Мои документы\ShareX\Screenshots\2023-04\MSACCESS_tYA9wgdzrx.png"/>
+                    <pic:cNvPicPr>
+                      <a:picLocks noChangeAspect="1" noChangeArrowheads="1"/>
+                    </pic:cNvPicPr>
+                  </pic:nvPicPr>
+                  <pic:blipFill>
+                    <a:blip r:embed="rId26">
+                      <a:extLst>
+                        <a:ext uri="{28A0092B-C50C-407E-A947-70E740481C1C}">
+                          <a14:useLocalDpi xmlns:a14="http://schemas.microsoft.com/office/drawing/2010/main" val="0"/>
+                        </a:ext>
+                      </a:extLst>
+                    </a:blip>
+                    <a:srcRect/>
+                    <a:stretch>
+                      <a:fillRect/>
+                    </a:stretch>
+                  </pic:blipFill>
+                  <pic:spPr bwMode="auto">
+                    <a:xfrm>
+                      <a:off x="0" y="0"/>
+                      <a:ext cx="5067300" cy="2514600"/>
+                    </a:xfrm>
+                    <a:prstGeom prst="rect">
+                      <a:avLst/>
+                    </a:prstGeom>
+                    <a:noFill/>
+                    <a:ln>
+                      <a:noFill/>
+                    </a:ln>
+                  </pic:spPr>
+                </pic:pic>
+              </a:graphicData>
+            </a:graphic>
+          </wp:inline>
+        </w:drawing>
+      </w:r>
+    </w:p>
+    <w:p>
+      <w:pPr>
+        <w:ind w:firstLine="0"/>
+        <w:jc w:val="center"/>
+        <w:rPr>
+          <w:lang w:eastAsia="ja-JP"/>
+        </w:rPr>
+      </w:pPr>
+      <w:r>
+        <w:rPr>
+          <w:lang w:eastAsia="ja-JP"/>
+        </w:rPr>
+        <w:lastRenderedPageBreak/>
+        <w:t xml:space="preserve">Рисунок </w:t>
+      </w:r>
+      <w:r>
+        <w:rPr>
+          <w:highlight w:val="yellow"/>
+          <w:lang w:eastAsia="ja-JP"/>
+        </w:rPr>
+        <w:t>№</w:t>
+      </w:r>
+      <w:r>
+        <w:rPr>
+          <w:lang w:eastAsia="ja-JP"/>
+        </w:rPr>
+        <w:t xml:space="preserve"> – создание новой связи в окне изменения связей</w:t>
+      </w:r>
+    </w:p>
+    <w:p>
+      <w:pPr>
+        <w:ind w:firstLine="0"/>
+        <w:jc w:val="center"/>
+        <w:rPr>
+          <w:lang w:eastAsia="ja-JP"/>
+        </w:rPr>
+      </w:pPr>
+    </w:p>
+    <w:p>
+      <w:pPr>
+        <w:ind w:firstLine="0"/>
+        <w:jc w:val="center"/>
+        <w:rPr>
+          <w:lang w:eastAsia="ja-JP"/>
+        </w:rPr>
+      </w:pPr>
+      <w:r>
+        <w:rPr>
+          <w:noProof/>
+          <w:lang w:eastAsia="ru-RU"/>
+        </w:rPr>
+        <w:drawing>
+          <wp:inline distT="0" distB="0" distL="0" distR="0" wp14:anchorId="4CAEFE95" wp14:editId="3802FB40">
+            <wp:extent cx="5940425" cy="2242106"/>
+            <wp:effectExtent l="0" t="0" r="3175" b="6350"/>
+            <wp:docPr id="18" name="Рисунок 18" descr="\\26k-10-dc10\studocredir\UC33_9\Мои документы\ShareX\Screenshots\2023-04\MSACCESS_gT0qMLs51O.png"/>
+            <wp:cNvGraphicFramePr>
+              <a:graphicFrameLocks xmlns:a="http://schemas.openxmlformats.org/drawingml/2006/main" noChangeAspect="1"/>
+            </wp:cNvGraphicFramePr>
+            <a:graphic xmlns:a="http://schemas.openxmlformats.org/drawingml/2006/main">
+              <a:graphicData uri="http://schemas.openxmlformats.org/drawingml/2006/picture">
+                <pic:pic xmlns:pic="http://schemas.openxmlformats.org/drawingml/2006/picture">
+                  <pic:nvPicPr>
+                    <pic:cNvPr id="0" name="Picture 9" descr="\\26k-10-dc10\studocredir\UC33_9\Мои документы\ShareX\Screenshots\2023-04\MSACCESS_gT0qMLs51O.png"/>
+                    <pic:cNvPicPr>
+                      <a:picLocks noChangeAspect="1" noChangeArrowheads="1"/>
+                    </pic:cNvPicPr>
+                  </pic:nvPicPr>
+                  <pic:blipFill>
+                    <a:blip r:embed="rId27">
+                      <a:extLst>
+                        <a:ext uri="{28A0092B-C50C-407E-A947-70E740481C1C}">
+                          <a14:useLocalDpi xmlns:a14="http://schemas.microsoft.com/office/drawing/2010/main" val="0"/>
+                        </a:ext>
+                      </a:extLst>
+                    </a:blip>
+                    <a:srcRect/>
+                    <a:stretch>
+                      <a:fillRect/>
+                    </a:stretch>
+                  </pic:blipFill>
+                  <pic:spPr bwMode="auto">
+                    <a:xfrm>
+                      <a:off x="0" y="0"/>
+                      <a:ext cx="5940425" cy="2242106"/>
+                    </a:xfrm>
+                    <a:prstGeom prst="rect">
+                      <a:avLst/>
+                    </a:prstGeom>
+                    <a:noFill/>
+                    <a:ln>
+                      <a:noFill/>
+                    </a:ln>
+                  </pic:spPr>
+                </pic:pic>
+              </a:graphicData>
+            </a:graphic>
+          </wp:inline>
+        </w:drawing>
+      </w:r>
+    </w:p>
+    <w:p>
+      <w:pPr>
+        <w:ind w:firstLine="0"/>
+        <w:jc w:val="center"/>
+        <w:rPr>
+          <w:lang w:eastAsia="ja-JP"/>
+        </w:rPr>
+      </w:pPr>
+      <w:r>
+        <w:rPr>
+          <w:lang w:eastAsia="ja-JP"/>
+        </w:rPr>
+        <w:t xml:space="preserve">Рисунок </w:t>
+      </w:r>
+      <w:r>
+        <w:rPr>
+          <w:highlight w:val="yellow"/>
+          <w:lang w:eastAsia="ja-JP"/>
+        </w:rPr>
+        <w:t>№</w:t>
+      </w:r>
+      <w:r>
+        <w:rPr>
+          <w:lang w:eastAsia="ja-JP"/>
+        </w:rPr>
+        <w:t xml:space="preserve"> – </w:t>
+      </w:r>
+      <w:r>
+        <w:rPr>
+          <w:lang w:eastAsia="ja-JP"/>
+        </w:rPr>
+        <w:t>окно создания связи с выбранными столбцами</w:t>
+      </w:r>
+    </w:p>
+    <w:p>
+      <w:pPr>
+        <w:ind w:firstLine="0"/>
+        <w:jc w:val="center"/>
+        <w:rPr>
+          <w:lang w:eastAsia="ja-JP"/>
+        </w:rPr>
+      </w:pPr>
+    </w:p>
+    <w:p>
+      <w:pPr>
+        <w:ind w:firstLine="0"/>
+        <w:jc w:val="center"/>
+        <w:rPr>
+          <w:lang w:eastAsia="ja-JP"/>
+        </w:rPr>
+      </w:pPr>
+      <w:r>
+        <w:rPr>
+          <w:noProof/>
+          <w:lang w:eastAsia="ru-RU"/>
+        </w:rPr>
+        <w:drawing>
+          <wp:inline distT="0" distB="0" distL="0" distR="0" wp14:anchorId="33A303C8" wp14:editId="137D8709">
+            <wp:extent cx="5067300" cy="2514600"/>
+            <wp:effectExtent l="0" t="0" r="0" b="0"/>
+            <wp:docPr id="23" name="Рисунок 23" descr="\\26k-10-dc10\studocredir\UC33_9\Мои документы\ShareX\Screenshots\2023-04\MSACCESS_MwNyE6NzDD.png"/>
+            <wp:cNvGraphicFramePr>
+              <a:graphicFrameLocks xmlns:a="http://schemas.openxmlformats.org/drawingml/2006/main" noChangeAspect="1"/>
+            </wp:cNvGraphicFramePr>
+            <a:graphic xmlns:a="http://schemas.openxmlformats.org/drawingml/2006/main">
+              <a:graphicData uri="http://schemas.openxmlformats.org/drawingml/2006/picture">
+                <pic:pic xmlns:pic="http://schemas.openxmlformats.org/drawingml/2006/picture">
+                  <pic:nvPicPr>
+                    <pic:cNvPr id="0" name="Picture 13" descr="\\26k-10-dc10\studocredir\UC33_9\Мои документы\ShareX\Screenshots\2023-04\MSACCESS_MwNyE6NzDD.png"/>
+                    <pic:cNvPicPr>
+                      <a:picLocks noChangeAspect="1" noChangeArrowheads="1"/>
+                    </pic:cNvPicPr>
+                  </pic:nvPicPr>
+                  <pic:blipFill>
+                    <a:blip r:embed="rId28">
+                      <a:extLst>
+                        <a:ext uri="{28A0092B-C50C-407E-A947-70E740481C1C}">
+                          <a14:useLocalDpi xmlns:a14="http://schemas.microsoft.com/office/drawing/2010/main" val="0"/>
+                        </a:ext>
+                      </a:extLst>
+                    </a:blip>
+                    <a:srcRect/>
+                    <a:stretch>
+                      <a:fillRect/>
+                    </a:stretch>
+                  </pic:blipFill>
+                  <pic:spPr bwMode="auto">
+                    <a:xfrm>
+                      <a:off x="0" y="0"/>
+                      <a:ext cx="5067300" cy="2514600"/>
+                    </a:xfrm>
+                    <a:prstGeom prst="rect">
+                      <a:avLst/>
+                    </a:prstGeom>
+                    <a:noFill/>
+                    <a:ln>
+                      <a:noFill/>
+                    </a:ln>
+                  </pic:spPr>
+                </pic:pic>
+              </a:graphicData>
+            </a:graphic>
+          </wp:inline>
+        </w:drawing>
+      </w:r>
+    </w:p>
+    <w:p>
+      <w:pPr>
+        <w:ind w:firstLine="0"/>
+        <w:jc w:val="center"/>
+        <w:rPr>
+          <w:lang w:val="en-US" w:eastAsia="ja-JP"/>
+        </w:rPr>
+      </w:pPr>
+      <w:r>
+        <w:rPr>
+          <w:lang w:eastAsia="ja-JP"/>
+        </w:rPr>
+        <w:t xml:space="preserve">Рисунок </w:t>
+      </w:r>
+      <w:r>
+        <w:rPr>
+          <w:highlight w:val="yellow"/>
+          <w:lang w:eastAsia="ja-JP"/>
+        </w:rPr>
+        <w:t>№</w:t>
+      </w:r>
+      <w:r>
+        <w:rPr>
+          <w:lang w:eastAsia="ja-JP"/>
+        </w:rPr>
+        <w:t xml:space="preserve"> – изменение параметров объединения столбцов</w:t>
+      </w:r>
+    </w:p>
+    <w:p>
+      <w:pPr>
+        <w:ind w:firstLine="0"/>
+        <w:jc w:val="center"/>
+        <w:rPr>
+          <w:lang w:eastAsia="ja-JP"/>
+        </w:rPr>
+      </w:pPr>
+    </w:p>
+    <w:p>
+      <w:pPr>
+        <w:ind w:firstLine="0"/>
+        <w:jc w:val="center"/>
+        <w:rPr>
+          <w:lang w:eastAsia="ja-JP"/>
+        </w:rPr>
+      </w:pPr>
     </w:p>
     <w:p>
       <w:pPr>
@@ -8064,6 +9121,8 @@
         </w:rPr>
         <w:br w:type="page"/>
       </w:r>
+      <w:bookmarkStart w:id="29" w:name="_GoBack"/>
+      <w:bookmarkEnd w:id="29"/>
     </w:p>
     <w:p>
       <w:pPr>
@@ -8073,7 +9132,7 @@
           <w:lang w:eastAsia="ja-JP"/>
         </w:rPr>
       </w:pPr>
-      <w:bookmarkStart w:id="28" w:name="_Toc132575801"/>
+      <w:bookmarkStart w:id="30" w:name="_Toc132882516"/>
       <w:r>
         <w:rPr>
           <w:rFonts w:cs="Times New Roman"/>
@@ -8082,7 +9141,7 @@
         <w:lastRenderedPageBreak/>
         <w:t>ЗАКЛЮЧЕНИЕ</w:t>
       </w:r>
-      <w:bookmarkEnd w:id="28"/>
+      <w:bookmarkEnd w:id="30"/>
     </w:p>
     <w:p>
       <w:pPr>
@@ -8117,7 +9176,7 @@
           <w:rFonts w:cs="Times New Roman"/>
         </w:rPr>
       </w:pPr>
-      <w:bookmarkStart w:id="29" w:name="_Toc132575802"/>
+      <w:bookmarkStart w:id="31" w:name="_Toc132882517"/>
       <w:r>
         <w:rPr>
           <w:rFonts w:cs="Times New Roman"/>
@@ -8125,7 +9184,7 @@
         <w:lastRenderedPageBreak/>
         <w:t>СПИСОК ЛИТЕРАТУРЫ</w:t>
       </w:r>
-      <w:bookmarkEnd w:id="29"/>
+      <w:bookmarkEnd w:id="31"/>
     </w:p>
     <w:p>
       <w:pPr>
@@ -8281,8 +9340,8 @@
       </w:r>
     </w:p>
     <w:sectPr>
-      <w:headerReference w:type="default" r:id="rId21"/>
-      <w:footerReference w:type="default" r:id="rId22"/>
+      <w:headerReference w:type="default" r:id="rId29"/>
+      <w:footerReference w:type="default" r:id="rId30"/>
       <w:pgSz w:w="11906" w:h="16838"/>
       <w:pgMar w:top="1134" w:right="850" w:bottom="1560" w:left="1701" w:header="737" w:footer="340" w:gutter="0"/>
       <w:cols w:space="708"/>
@@ -8376,7 +9435,7 @@
           <w:rPr>
             <w:noProof/>
           </w:rPr>
-          <w:t>20</w:t>
+          <w:t>24</w:t>
         </w:r>
         <w:r>
           <w:fldChar w:fldCharType="end"/>
@@ -11050,6 +12109,92 @@
     </w:lvl>
   </w:abstractNum>
   <w:abstractNum w:abstractNumId="12" w15:restartNumberingAfterBreak="0">
+    <w:nsid w:val="59CF1427"/>
+    <w:multiLevelType w:val="hybridMultilevel"/>
+    <w:tmpl w:val="A94C46CE"/>
+    <w:lvl w:ilvl="0" w:tplc="0419000F">
+      <w:start w:val="1"/>
+      <w:numFmt w:val="decimal"/>
+      <w:lvlText w:val="%1."/>
+      <w:lvlJc w:val="left"/>
+      <w:pPr>
+        <w:ind w:left="1571" w:hanging="360"/>
+      </w:pPr>
+    </w:lvl>
+    <w:lvl w:ilvl="1" w:tplc="04190019" w:tentative="1">
+      <w:start w:val="1"/>
+      <w:numFmt w:val="lowerLetter"/>
+      <w:lvlText w:val="%2."/>
+      <w:lvlJc w:val="left"/>
+      <w:pPr>
+        <w:ind w:left="2291" w:hanging="360"/>
+      </w:pPr>
+    </w:lvl>
+    <w:lvl w:ilvl="2" w:tplc="0419001B" w:tentative="1">
+      <w:start w:val="1"/>
+      <w:numFmt w:val="lowerRoman"/>
+      <w:lvlText w:val="%3."/>
+      <w:lvlJc w:val="right"/>
+      <w:pPr>
+        <w:ind w:left="3011" w:hanging="180"/>
+      </w:pPr>
+    </w:lvl>
+    <w:lvl w:ilvl="3" w:tplc="0419000F" w:tentative="1">
+      <w:start w:val="1"/>
+      <w:numFmt w:val="decimal"/>
+      <w:lvlText w:val="%4."/>
+      <w:lvlJc w:val="left"/>
+      <w:pPr>
+        <w:ind w:left="3731" w:hanging="360"/>
+      </w:pPr>
+    </w:lvl>
+    <w:lvl w:ilvl="4" w:tplc="04190019" w:tentative="1">
+      <w:start w:val="1"/>
+      <w:numFmt w:val="lowerLetter"/>
+      <w:lvlText w:val="%5."/>
+      <w:lvlJc w:val="left"/>
+      <w:pPr>
+        <w:ind w:left="4451" w:hanging="360"/>
+      </w:pPr>
+    </w:lvl>
+    <w:lvl w:ilvl="5" w:tplc="0419001B" w:tentative="1">
+      <w:start w:val="1"/>
+      <w:numFmt w:val="lowerRoman"/>
+      <w:lvlText w:val="%6."/>
+      <w:lvlJc w:val="right"/>
+      <w:pPr>
+        <w:ind w:left="5171" w:hanging="180"/>
+      </w:pPr>
+    </w:lvl>
+    <w:lvl w:ilvl="6" w:tplc="0419000F" w:tentative="1">
+      <w:start w:val="1"/>
+      <w:numFmt w:val="decimal"/>
+      <w:lvlText w:val="%7."/>
+      <w:lvlJc w:val="left"/>
+      <w:pPr>
+        <w:ind w:left="5891" w:hanging="360"/>
+      </w:pPr>
+    </w:lvl>
+    <w:lvl w:ilvl="7" w:tplc="04190019" w:tentative="1">
+      <w:start w:val="1"/>
+      <w:numFmt w:val="lowerLetter"/>
+      <w:lvlText w:val="%8."/>
+      <w:lvlJc w:val="left"/>
+      <w:pPr>
+        <w:ind w:left="6611" w:hanging="360"/>
+      </w:pPr>
+    </w:lvl>
+    <w:lvl w:ilvl="8" w:tplc="0419001B" w:tentative="1">
+      <w:start w:val="1"/>
+      <w:numFmt w:val="lowerRoman"/>
+      <w:lvlText w:val="%9."/>
+      <w:lvlJc w:val="right"/>
+      <w:pPr>
+        <w:ind w:left="7331" w:hanging="180"/>
+      </w:pPr>
+    </w:lvl>
+  </w:abstractNum>
+  <w:abstractNum w:abstractNumId="13" w15:restartNumberingAfterBreak="0">
     <w:nsid w:val="5B910EB2"/>
     <w:multiLevelType w:val="hybridMultilevel"/>
     <w:tmpl w:val="EAF8EE2C"/>
@@ -11135,7 +12280,7 @@
       </w:pPr>
     </w:lvl>
   </w:abstractNum>
-  <w:abstractNum w:abstractNumId="13" w15:restartNumberingAfterBreak="0">
+  <w:abstractNum w:abstractNumId="14" w15:restartNumberingAfterBreak="0">
     <w:nsid w:val="607B17F1"/>
     <w:multiLevelType w:val="hybridMultilevel"/>
     <w:tmpl w:val="5CD49F56"/>
@@ -11221,7 +12366,7 @@
       </w:pPr>
     </w:lvl>
   </w:abstractNum>
-  <w:abstractNum w:abstractNumId="14" w15:restartNumberingAfterBreak="0">
+  <w:abstractNum w:abstractNumId="15" w15:restartNumberingAfterBreak="0">
     <w:nsid w:val="6784030D"/>
     <w:multiLevelType w:val="hybridMultilevel"/>
     <w:tmpl w:val="7D42C112"/>
@@ -11307,7 +12452,7 @@
       </w:pPr>
     </w:lvl>
   </w:abstractNum>
-  <w:abstractNum w:abstractNumId="15" w15:restartNumberingAfterBreak="0">
+  <w:abstractNum w:abstractNumId="16" w15:restartNumberingAfterBreak="0">
     <w:nsid w:val="6DC27C28"/>
     <w:multiLevelType w:val="hybridMultilevel"/>
     <w:tmpl w:val="CF14C4E0"/>
@@ -11420,7 +12565,7 @@
       </w:rPr>
     </w:lvl>
   </w:abstractNum>
-  <w:abstractNum w:abstractNumId="16" w15:restartNumberingAfterBreak="0">
+  <w:abstractNum w:abstractNumId="17" w15:restartNumberingAfterBreak="0">
     <w:nsid w:val="6F4F087A"/>
     <w:multiLevelType w:val="multilevel"/>
     <w:tmpl w:val="E68AE62A"/>
@@ -11542,7 +12687,7 @@
       </w:rPr>
     </w:lvl>
   </w:abstractNum>
-  <w:abstractNum w:abstractNumId="17" w15:restartNumberingAfterBreak="0">
+  <w:abstractNum w:abstractNumId="18" w15:restartNumberingAfterBreak="0">
     <w:nsid w:val="7F1C3464"/>
     <w:multiLevelType w:val="hybridMultilevel"/>
     <w:tmpl w:val="457C28B2"/>
@@ -11641,7 +12786,7 @@
     <w:abstractNumId w:val="4"/>
   </w:num>
   <w:num w:numId="5">
-    <w:abstractNumId w:val="15"/>
+    <w:abstractNumId w:val="16"/>
   </w:num>
   <w:num w:numId="6">
     <w:abstractNumId w:val="5"/>
@@ -11656,13 +12801,13 @@
     <w:abstractNumId w:val="7"/>
   </w:num>
   <w:num w:numId="10">
-    <w:abstractNumId w:val="13"/>
+    <w:abstractNumId w:val="14"/>
   </w:num>
   <w:num w:numId="11">
-    <w:abstractNumId w:val="17"/>
+    <w:abstractNumId w:val="18"/>
   </w:num>
   <w:num w:numId="12">
-    <w:abstractNumId w:val="16"/>
+    <w:abstractNumId w:val="17"/>
   </w:num>
   <w:num w:numId="13">
     <w:abstractNumId w:val="3"/>
@@ -11677,9 +12822,12 @@
     <w:abstractNumId w:val="6"/>
   </w:num>
   <w:num w:numId="17">
-    <w:abstractNumId w:val="14"/>
+    <w:abstractNumId w:val="15"/>
   </w:num>
   <w:num w:numId="18">
+    <w:abstractNumId w:val="13"/>
+  </w:num>
+  <w:num w:numId="19">
     <w:abstractNumId w:val="12"/>
   </w:num>
   <w:numIdMacAtCleanup w:val="2"/>
@@ -12907,7 +14055,7 @@
 </file>
 
 <file path=customXml/itemProps1.xml><?xml version="1.0" encoding="utf-8"?>
-<ds:datastoreItem xmlns:ds="http://schemas.openxmlformats.org/officeDocument/2006/customXml" ds:itemID="{8AF50EB0-EF97-46C3-917D-8CB980DEB375}">
+<ds:datastoreItem xmlns:ds="http://schemas.openxmlformats.org/officeDocument/2006/customXml" ds:itemID="{DAEE2446-494A-4C48-A629-94361F74B390}">
   <ds:schemaRefs>
     <ds:schemaRef ds:uri="http://schemas.openxmlformats.org/officeDocument/2006/bibliography"/>
   </ds:schemaRefs>

</xml_diff>